<commit_message>
change MAIAC CSV path
</commit_message>
<xml_diff>
--- a/Readme.docx
+++ b/Readme.docx
@@ -16,14 +16,12 @@
           <w:b/>
         </w:rPr>
       </w:pPr>
-      <w:proofErr w:type="spellStart"/>
       <w:r>
         <w:rPr>
           <w:b/>
         </w:rPr>
         <w:t>src</w:t>
       </w:r>
-      <w:proofErr w:type="spellEnd"/>
     </w:p>
     <w:p>
       <w:pPr>
@@ -37,16 +35,12 @@
           <w:b/>
         </w:rPr>
       </w:pPr>
-      <w:proofErr w:type="spellStart"/>
-      <w:proofErr w:type="gramStart"/>
       <w:r>
         <w:rPr>
           <w:b/>
         </w:rPr>
         <w:t>latlon.R</w:t>
       </w:r>
-      <w:proofErr w:type="spellEnd"/>
-      <w:proofErr w:type="gramEnd"/>
       <w:r>
         <w:rPr>
           <w:b/>
@@ -83,21 +77,8 @@
         <w:ind w:firstLineChars="0"/>
       </w:pPr>
       <w:r>
-        <w:t xml:space="preserve">This is the ranges of </w:t>
-      </w:r>
-      <w:proofErr w:type="spellStart"/>
-      <w:r>
-        <w:t>lat</w:t>
-      </w:r>
-      <w:proofErr w:type="spellEnd"/>
-      <w:r>
-        <w:t>/</w:t>
-      </w:r>
-      <w:proofErr w:type="spellStart"/>
-      <w:r>
-        <w:t>lon</w:t>
-      </w:r>
-      <w:proofErr w:type="spellEnd"/>
+        <w:t>This is the ranges of lat/lon</w:t>
+      </w:r>
     </w:p>
     <w:p>
       <w:pPr>
@@ -111,16 +92,12 @@
           <w:b/>
         </w:rPr>
       </w:pPr>
-      <w:proofErr w:type="spellStart"/>
-      <w:proofErr w:type="gramStart"/>
       <w:r>
         <w:rPr>
           <w:b/>
         </w:rPr>
         <w:t>fun.R</w:t>
       </w:r>
-      <w:proofErr w:type="spellEnd"/>
-      <w:proofErr w:type="gramEnd"/>
     </w:p>
     <w:p>
       <w:pPr>
@@ -147,14 +124,12 @@
           <w:b/>
         </w:rPr>
       </w:pPr>
-      <w:proofErr w:type="spellStart"/>
       <w:r>
         <w:rPr>
           <w:b/>
         </w:rPr>
         <w:t>readHDF.m</w:t>
       </w:r>
-      <w:proofErr w:type="spellEnd"/>
     </w:p>
     <w:p>
       <w:pPr>
@@ -205,50 +180,28 @@
         </w:rPr>
         <w:t xml:space="preserve">Creating a reference </w:t>
       </w:r>
-      <w:proofErr w:type="spellStart"/>
       <w:r>
         <w:rPr>
           <w:rFonts w:hint="eastAsia"/>
         </w:rPr>
-        <w:t>lat</w:t>
-      </w:r>
-      <w:proofErr w:type="spellEnd"/>
+        <w:t xml:space="preserve">lat/lon </w:t>
+      </w:r>
       <w:r>
         <w:rPr>
           <w:rFonts w:hint="eastAsia"/>
         </w:rPr>
-        <w:t>/</w:t>
-      </w:r>
-      <w:proofErr w:type="spellStart"/>
+        <w:t>grid for the whole project</w:t>
+      </w:r>
       <w:r>
         <w:rPr>
           <w:rFonts w:hint="eastAsia"/>
         </w:rPr>
-        <w:t>lon</w:t>
-      </w:r>
-      <w:proofErr w:type="spellEnd"/>
+        <w:t xml:space="preserve"> using </w:t>
+      </w:r>
       <w:r>
         <w:rPr>
           <w:rFonts w:hint="eastAsia"/>
         </w:rPr>
-        <w:t xml:space="preserve"> </w:t>
-      </w:r>
-      <w:r>
-        <w:rPr>
-          <w:rFonts w:hint="eastAsia"/>
-        </w:rPr>
-        <w:t>grid for the whole project</w:t>
-      </w:r>
-      <w:r>
-        <w:rPr>
-          <w:rFonts w:hint="eastAsia"/>
-        </w:rPr>
-        <w:t xml:space="preserve"> using </w:t>
-      </w:r>
-      <w:r>
-        <w:rPr>
-          <w:rFonts w:hint="eastAsia"/>
-        </w:rPr>
         <w:t>MAIAC grid</w:t>
       </w:r>
     </w:p>
@@ -262,18 +215,8 @@
         <w:ind w:firstLineChars="0"/>
       </w:pPr>
       <w:r>
-        <w:t xml:space="preserve">Main: </w:t>
-      </w:r>
-      <w:proofErr w:type="spellStart"/>
-      <w:r>
-        <w:t>maiac_</w:t>
-      </w:r>
-      <w:proofErr w:type="gramStart"/>
-      <w:r>
-        <w:t>grid.R</w:t>
-      </w:r>
-      <w:proofErr w:type="spellEnd"/>
-      <w:proofErr w:type="gramEnd"/>
+        <w:t>Main: maiac_grid.R</w:t>
+      </w:r>
     </w:p>
     <w:p>
       <w:pPr>
@@ -366,14 +309,12 @@
           <w:b/>
         </w:rPr>
       </w:pPr>
-      <w:proofErr w:type="spellStart"/>
       <w:r>
         <w:rPr>
           <w:b/>
         </w:rPr>
         <w:t>main_AOD_CSV.m</w:t>
       </w:r>
-      <w:proofErr w:type="spellEnd"/>
     </w:p>
     <w:p>
       <w:pPr>
@@ -398,7 +339,10 @@
         <w:ind w:firstLineChars="0"/>
       </w:pPr>
       <w:r>
-        <w:t>Input: /home/jbi6/aura/NorthAmerica_2000-2016/</w:t>
+        <w:t xml:space="preserve">Input: </w:t>
+      </w:r>
+      <w:r>
+        <w:t>/aura/MAIAC_NA/</w:t>
       </w:r>
     </w:p>
     <w:p>
@@ -424,21 +368,10 @@
         <w:ind w:firstLineChars="0"/>
       </w:pPr>
       <w:r>
-        <w:t xml:space="preserve">Run: </w:t>
-      </w:r>
-      <w:proofErr w:type="spellStart"/>
-      <w:r>
-        <w:t>qsub</w:t>
-      </w:r>
-      <w:proofErr w:type="spellEnd"/>
-      <w:r>
-        <w:t xml:space="preserve"> </w:t>
-      </w:r>
-      <w:proofErr w:type="spellStart"/>
-      <w:r>
-        <w:t>script_csv.pbs</w:t>
-      </w:r>
-      <w:proofErr w:type="spellEnd"/>
+        <w:t>Run: qsub script_csv</w:t>
+      </w:r>
+      <w:bookmarkStart w:id="0" w:name="_GoBack"/>
+      <w:bookmarkEnd w:id="0"/>
       <w:r>
         <w:t xml:space="preserve"> (Linux)</w:t>
       </w:r>
@@ -455,22 +388,12 @@
           <w:b/>
         </w:rPr>
       </w:pPr>
-      <w:proofErr w:type="spellStart"/>
-      <w:proofErr w:type="gramStart"/>
-      <w:r>
-        <w:rPr>
-          <w:b/>
-        </w:rPr>
-        <w:t>maiac.script</w:t>
-      </w:r>
-      <w:proofErr w:type="gramEnd"/>
-      <w:r>
-        <w:rPr>
-          <w:b/>
-        </w:rPr>
-        <w:t>.R</w:t>
-      </w:r>
-      <w:proofErr w:type="spellEnd"/>
+      <w:r>
+        <w:rPr>
+          <w:b/>
+        </w:rPr>
+        <w:t>maiac.script.R</w:t>
+      </w:r>
     </w:p>
     <w:p>
       <w:pPr>
@@ -482,15 +405,7 @@
         <w:ind w:firstLineChars="0"/>
       </w:pPr>
       <w:r>
-        <w:t xml:space="preserve">Producing daily MAIAC AOD CSV files in standard grid (IDW </w:t>
-      </w:r>
-      <w:proofErr w:type="spellStart"/>
-      <w:r>
-        <w:t>Interp</w:t>
-      </w:r>
-      <w:proofErr w:type="spellEnd"/>
-      <w:r>
-        <w:t>)</w:t>
+        <w:t>Producing daily MAIAC AOD CSV files in standard grid (IDW Interp)</w:t>
       </w:r>
     </w:p>
     <w:p>
@@ -529,15 +444,7 @@
         <w:ind w:firstLineChars="0"/>
       </w:pPr>
       <w:r>
-        <w:t xml:space="preserve">Run: bash submit.sh (rely on </w:t>
-      </w:r>
-      <w:proofErr w:type="spellStart"/>
-      <w:r>
-        <w:t>qsub_script.pbs</w:t>
-      </w:r>
-      <w:proofErr w:type="spellEnd"/>
-      <w:r>
-        <w:t>) (Linux)</w:t>
+        <w:t>Run: bash submit.sh (rely on qsub_script.pbs) (Linux)</w:t>
       </w:r>
     </w:p>
     <w:p>
@@ -550,23 +457,7 @@
         <w:ind w:firstLineChars="0"/>
       </w:pPr>
       <w:r>
-        <w:t xml:space="preserve">Notice: the jobs are assigned as [year * </w:t>
-      </w:r>
-      <w:proofErr w:type="spellStart"/>
-      <w:r>
-        <w:t>AOD_type</w:t>
-      </w:r>
-      <w:proofErr w:type="spellEnd"/>
-      <w:r>
-        <w:t xml:space="preserve"> * </w:t>
-      </w:r>
-      <w:proofErr w:type="spellStart"/>
-      <w:r>
-        <w:t>cluster_num</w:t>
-      </w:r>
-      <w:proofErr w:type="spellEnd"/>
-      <w:r>
-        <w:t>]</w:t>
+        <w:t>Notice: the jobs are assigned as [year * AOD_type * cluster_num]</w:t>
       </w:r>
     </w:p>
     <w:p/>
@@ -602,27 +493,17 @@
         <w:lastRenderedPageBreak/>
         <w:t xml:space="preserve">Producing daily NARR weather </w:t>
       </w:r>
-      <w:proofErr w:type="spellStart"/>
       <w:r>
         <w:rPr>
           <w:rFonts w:hint="eastAsia"/>
         </w:rPr>
         <w:t>RData</w:t>
       </w:r>
-      <w:proofErr w:type="spellEnd"/>
       <w:r>
         <w:t xml:space="preserve"> files </w:t>
       </w:r>
       <w:r>
-        <w:t xml:space="preserve">from NARR </w:t>
-      </w:r>
-      <w:proofErr w:type="spellStart"/>
-      <w:r>
-        <w:t>monolevel</w:t>
-      </w:r>
-      <w:proofErr w:type="spellEnd"/>
-      <w:r>
-        <w:t xml:space="preserve"> NC files</w:t>
+        <w:t>from NARR monolevel NC files</w:t>
       </w:r>
     </w:p>
     <w:p>
@@ -635,18 +516,11 @@
         <w:ind w:firstLineChars="0"/>
       </w:pPr>
       <w:r>
-        <w:t xml:space="preserve">Main: </w:t>
-      </w:r>
-      <w:proofErr w:type="spellStart"/>
-      <w:proofErr w:type="gramStart"/>
-      <w:r>
-        <w:t>narr</w:t>
+        <w:t>Main: narr</w:t>
       </w:r>
       <w:r>
         <w:t>.R</w:t>
       </w:r>
-      <w:proofErr w:type="spellEnd"/>
-      <w:proofErr w:type="gramEnd"/>
     </w:p>
     <w:p>
       <w:pPr>
@@ -712,44 +586,14 @@
         <w:rPr>
           <w:rFonts w:hint="eastAsia"/>
         </w:rPr>
-        <w:t xml:space="preserve">Organization: </w:t>
-      </w:r>
-      <w:proofErr w:type="spellStart"/>
+        <w:t>Organization: yyyy/</w:t>
+      </w:r>
       <w:r>
         <w:rPr>
           <w:rFonts w:hint="eastAsia"/>
         </w:rPr>
-        <w:t>yyyy</w:t>
-      </w:r>
-      <w:proofErr w:type="spellEnd"/>
-      <w:r>
-        <w:rPr>
-          <w:rFonts w:hint="eastAsia"/>
-        </w:rPr>
-        <w:t>/</w:t>
-      </w:r>
-      <w:proofErr w:type="spellStart"/>
-      <w:r>
-        <w:rPr>
-          <w:rFonts w:hint="eastAsia"/>
-        </w:rPr>
-        <w:t>varname</w:t>
-      </w:r>
-      <w:proofErr w:type="spellEnd"/>
-      <w:r>
-        <w:rPr>
-          <w:rFonts w:hint="eastAsia"/>
-        </w:rPr>
-        <w:t>/</w:t>
-      </w:r>
-      <w:proofErr w:type="spellStart"/>
-      <w:r>
-        <w:rPr>
-          <w:rFonts w:hint="eastAsia"/>
-        </w:rPr>
-        <w:t>yyyyddd_varname.RData</w:t>
-      </w:r>
-      <w:proofErr w:type="spellEnd"/>
+        <w:t>varname/yyyyddd_varname.RData</w:t>
+      </w:r>
     </w:p>
     <w:p>
       <w:pPr>
@@ -800,14 +644,12 @@
           <w:b/>
         </w:rPr>
       </w:pPr>
-      <w:proofErr w:type="spellStart"/>
       <w:r>
         <w:rPr>
           <w:b/>
         </w:rPr>
         <w:t>mainCSV.m</w:t>
       </w:r>
-      <w:proofErr w:type="spellEnd"/>
     </w:p>
     <w:p>
       <w:pPr>
@@ -832,23 +674,7 @@
         <w:ind w:firstLineChars="0"/>
       </w:pPr>
       <w:r>
-        <w:t>Input: /home/jbi6/terra/</w:t>
-      </w:r>
-      <w:proofErr w:type="spellStart"/>
-      <w:r>
-        <w:t>MODIS_Cloud</w:t>
-      </w:r>
-      <w:proofErr w:type="spellEnd"/>
-      <w:r>
-        <w:t>/.../</w:t>
-      </w:r>
-      <w:proofErr w:type="spellStart"/>
-      <w:r>
-        <w:t>hdf</w:t>
-      </w:r>
-      <w:proofErr w:type="spellEnd"/>
-      <w:r>
-        <w:t>/</w:t>
+        <w:t>Input: /home/jbi6/terra/MODIS_Cloud/.../hdf/</w:t>
       </w:r>
     </w:p>
     <w:p>
@@ -861,15 +687,7 @@
         <w:ind w:firstLineChars="0"/>
       </w:pPr>
       <w:r>
-        <w:t>Output: /home/jbi6/terra/</w:t>
-      </w:r>
-      <w:proofErr w:type="spellStart"/>
-      <w:r>
-        <w:t>MODIS_Cloud</w:t>
-      </w:r>
-      <w:proofErr w:type="spellEnd"/>
-      <w:r>
-        <w:t>/.../csv/</w:t>
+        <w:t>Output: /home/jbi6/terra/MODIS_Cloud/.../csv/</w:t>
       </w:r>
     </w:p>
     <w:p>
@@ -882,23 +700,7 @@
         <w:ind w:firstLineChars="0"/>
       </w:pPr>
       <w:r>
-        <w:t xml:space="preserve">Run: </w:t>
-      </w:r>
-      <w:proofErr w:type="spellStart"/>
-      <w:r>
-        <w:t>qsub</w:t>
-      </w:r>
-      <w:proofErr w:type="spellEnd"/>
-      <w:r>
-        <w:t xml:space="preserve"> </w:t>
-      </w:r>
-      <w:proofErr w:type="spellStart"/>
-      <w:r>
-        <w:t>script_csv.pbs</w:t>
-      </w:r>
-      <w:proofErr w:type="spellEnd"/>
-      <w:r>
-        <w:t xml:space="preserve"> (Linux)</w:t>
+        <w:t>Run: qsub script_csv.pbs (Linux)</w:t>
       </w:r>
     </w:p>
     <w:p>
@@ -913,22 +715,12 @@
           <w:b/>
         </w:rPr>
       </w:pPr>
-      <w:proofErr w:type="spellStart"/>
-      <w:proofErr w:type="gramStart"/>
-      <w:r>
-        <w:rPr>
-          <w:b/>
-        </w:rPr>
-        <w:t>modis.script</w:t>
-      </w:r>
-      <w:proofErr w:type="gramEnd"/>
-      <w:r>
-        <w:rPr>
-          <w:b/>
-        </w:rPr>
-        <w:t>.R</w:t>
-      </w:r>
-      <w:proofErr w:type="spellEnd"/>
+      <w:r>
+        <w:rPr>
+          <w:b/>
+        </w:rPr>
+        <w:t>modis.script.R</w:t>
+      </w:r>
     </w:p>
     <w:p>
       <w:pPr>
@@ -940,15 +732,7 @@
         <w:ind w:firstLineChars="0"/>
       </w:pPr>
       <w:r>
-        <w:t xml:space="preserve">Producing daily MODIS Cloud CSV files in standard grid (IDW </w:t>
-      </w:r>
-      <w:proofErr w:type="spellStart"/>
-      <w:r>
-        <w:t>Interp</w:t>
-      </w:r>
-      <w:proofErr w:type="spellEnd"/>
-      <w:r>
-        <w:t>)</w:t>
+        <w:t>Producing daily MODIS Cloud CSV files in standard grid (IDW Interp)</w:t>
       </w:r>
     </w:p>
     <w:p>
@@ -961,15 +745,7 @@
         <w:ind w:firstLineChars="0"/>
       </w:pPr>
       <w:r>
-        <w:t>Input: /home/jbi6/terra/</w:t>
-      </w:r>
-      <w:proofErr w:type="spellStart"/>
-      <w:r>
-        <w:t>MODIS_Cloud</w:t>
-      </w:r>
-      <w:proofErr w:type="spellEnd"/>
-      <w:r>
-        <w:t>/.../csv/</w:t>
+        <w:t>Input: /home/jbi6/terra/MODIS_Cloud/.../csv/</w:t>
       </w:r>
     </w:p>
     <w:p>
@@ -982,15 +758,7 @@
         <w:ind w:firstLineChars="0"/>
       </w:pPr>
       <w:r>
-        <w:t>Output: /home/jbi6/terra/MAIAC_GRID_OUTPUT/</w:t>
-      </w:r>
-      <w:proofErr w:type="spellStart"/>
-      <w:r>
-        <w:t>MODIS_Cloud</w:t>
-      </w:r>
-      <w:proofErr w:type="spellEnd"/>
-      <w:r>
-        <w:t>/</w:t>
+        <w:t>Output: /home/jbi6/terra/MAIAC_GRID_OUTPUT/MODIS_Cloud/</w:t>
       </w:r>
     </w:p>
     <w:p>
@@ -1003,15 +771,7 @@
         <w:ind w:firstLineChars="0"/>
       </w:pPr>
       <w:r>
-        <w:t xml:space="preserve">Run: bash submit.sh (rely on </w:t>
-      </w:r>
-      <w:proofErr w:type="spellStart"/>
-      <w:r>
-        <w:t>qsub_script.pbs</w:t>
-      </w:r>
-      <w:proofErr w:type="spellEnd"/>
-      <w:r>
-        <w:t>) (Linux)</w:t>
+        <w:t>Run: bash submit.sh (rely on qsub_script.pbs) (Linux)</w:t>
       </w:r>
     </w:p>
     <w:p>
@@ -1024,15 +784,7 @@
         <w:ind w:firstLineChars="0"/>
       </w:pPr>
       <w:r>
-        <w:t xml:space="preserve">Notice: the jobs are assigned as [year * </w:t>
-      </w:r>
-      <w:proofErr w:type="spellStart"/>
-      <w:r>
-        <w:t>cluster_num</w:t>
-      </w:r>
-      <w:proofErr w:type="spellEnd"/>
-      <w:r>
-        <w:t>]</w:t>
+        <w:t>Notice: the jobs are assigned as [year * cluster_num]</w:t>
       </w:r>
     </w:p>
     <w:p>
@@ -1083,15 +835,8 @@
         <w:ind w:firstLineChars="0"/>
       </w:pPr>
       <w:r>
-        <w:t xml:space="preserve">Main: </w:t>
-      </w:r>
-      <w:proofErr w:type="spellStart"/>
-      <w:proofErr w:type="gramStart"/>
-      <w:r>
-        <w:t>main.R</w:t>
-      </w:r>
-      <w:proofErr w:type="spellEnd"/>
-      <w:proofErr w:type="gramEnd"/>
+        <w:t>Main: main.R</w:t>
+      </w:r>
     </w:p>
     <w:p>
       <w:pPr>
@@ -1129,21 +874,8 @@
         <w:ind w:firstLineChars="0"/>
       </w:pPr>
       <w:r>
-        <w:t xml:space="preserve">Run: </w:t>
-      </w:r>
-      <w:proofErr w:type="spellStart"/>
-      <w:r>
-        <w:t>qsub</w:t>
-      </w:r>
-      <w:proofErr w:type="spellEnd"/>
-      <w:r>
-        <w:t xml:space="preserve"> </w:t>
-      </w:r>
-      <w:proofErr w:type="spellStart"/>
-      <w:r>
-        <w:t>qsub_script</w:t>
-      </w:r>
-      <w:proofErr w:type="spellEnd"/>
+        <w:t>Run: qsub qsub_script</w:t>
+      </w:r>
     </w:p>
     <w:p/>
     <w:p>
@@ -1213,13 +945,8 @@
         </w:rPr>
       </w:pPr>
       <w:r>
-        <w:t xml:space="preserve">Main: </w:t>
-      </w:r>
-      <w:proofErr w:type="spellStart"/>
-      <w:r>
-        <w:t>snow.m</w:t>
-      </w:r>
-      <w:proofErr w:type="spellEnd"/>
+        <w:t>Main: snow.m</w:t>
+      </w:r>
     </w:p>
     <w:p>
       <w:pPr>
@@ -1240,13 +967,8 @@
       <w:r>
         <w:t xml:space="preserve">Local: </w:t>
       </w:r>
-      <w:proofErr w:type="spellStart"/>
-      <w:r>
-        <w:t>test_data</w:t>
-      </w:r>
-      <w:proofErr w:type="spellEnd"/>
-      <w:r>
-        <w:t>/</w:t>
+      <w:r>
+        <w:t>test_data/</w:t>
       </w:r>
     </w:p>
     <w:p>
@@ -1278,15 +1000,7 @@
         </w:rPr>
       </w:pPr>
       <w:r>
-        <w:t xml:space="preserve">Local: </w:t>
-      </w:r>
-      <w:proofErr w:type="spellStart"/>
-      <w:r>
-        <w:t>img</w:t>
-      </w:r>
-      <w:proofErr w:type="spellEnd"/>
-      <w:r>
-        <w:t>/</w:t>
+        <w:t>Local: img/</w:t>
       </w:r>
       <w:r>
         <w:t xml:space="preserve"> (image files)</w:t>
@@ -1323,7 +1037,6 @@
           <w:b/>
         </w:rPr>
       </w:pPr>
-      <w:proofErr w:type="spellStart"/>
       <w:r>
         <w:rPr>
           <w:rFonts w:hint="eastAsia"/>
@@ -1331,7 +1044,6 @@
         </w:rPr>
         <w:t>mainCSV</w:t>
       </w:r>
-      <w:proofErr w:type="spellEnd"/>
     </w:p>
     <w:p>
       <w:pPr>
@@ -1358,15 +1070,7 @@
         <w:t>aura/MODIS_SNOW_ORI</w:t>
       </w:r>
       <w:r>
-        <w:t>/.../</w:t>
-      </w:r>
-      <w:proofErr w:type="spellStart"/>
-      <w:r>
-        <w:t>hdf</w:t>
-      </w:r>
-      <w:proofErr w:type="spellEnd"/>
-      <w:r>
-        <w:t>/</w:t>
+        <w:t>/.../hdf/</w:t>
       </w:r>
     </w:p>
     <w:p>
@@ -1394,23 +1098,7 @@
         </w:numPr>
       </w:pPr>
       <w:r>
-        <w:t xml:space="preserve">Run: </w:t>
-      </w:r>
-      <w:proofErr w:type="spellStart"/>
-      <w:r>
-        <w:t>qsub</w:t>
-      </w:r>
-      <w:proofErr w:type="spellEnd"/>
-      <w:r>
-        <w:t xml:space="preserve"> </w:t>
-      </w:r>
-      <w:proofErr w:type="spellStart"/>
-      <w:r>
-        <w:t>script_csv.pbs</w:t>
-      </w:r>
-      <w:proofErr w:type="spellEnd"/>
-      <w:r>
-        <w:t xml:space="preserve"> (Linux)</w:t>
+        <w:t>Run: qsub script_csv.pbs (Linux)</w:t>
       </w:r>
     </w:p>
     <w:p>
@@ -1425,8 +1113,6 @@
           <w:b/>
         </w:rPr>
       </w:pPr>
-      <w:proofErr w:type="spellStart"/>
-      <w:proofErr w:type="gramStart"/>
       <w:r>
         <w:rPr>
           <w:b/>
@@ -1446,8 +1132,6 @@
         </w:rPr>
         <w:t>script.R</w:t>
       </w:r>
-      <w:proofErr w:type="spellEnd"/>
-      <w:proofErr w:type="gramEnd"/>
     </w:p>
     <w:p>
       <w:pPr>
@@ -1462,15 +1146,7 @@
         <w:t>P</w:t>
       </w:r>
       <w:r>
-        <w:t xml:space="preserve">roducing daily MODIS Snow CSV files in standard grid (IDW </w:t>
-      </w:r>
-      <w:proofErr w:type="spellStart"/>
-      <w:r>
-        <w:t>Interp</w:t>
-      </w:r>
-      <w:proofErr w:type="spellEnd"/>
-      <w:r>
-        <w:t>)</w:t>
+        <w:t>roducing daily MODIS Snow CSV files in standard grid (IDW Interp)</w:t>
       </w:r>
     </w:p>
     <w:p>
@@ -1499,13 +1175,8 @@
         <w:t>Output: /home/jbi6/ter</w:t>
       </w:r>
       <w:r>
-        <w:t>ra/MAIAC_GRID_OUTPUT/</w:t>
-      </w:r>
-      <w:proofErr w:type="spellStart"/>
-      <w:r>
-        <w:t>MODIS_Snow</w:t>
-      </w:r>
-      <w:proofErr w:type="spellEnd"/>
+        <w:t>ra/MAIAC_GRID_OUTPUT/MODIS_Snow</w:t>
+      </w:r>
       <w:r>
         <w:t>/</w:t>
       </w:r>
@@ -1520,15 +1191,7 @@
         <w:ind w:firstLineChars="0"/>
       </w:pPr>
       <w:r>
-        <w:t xml:space="preserve">Run: bash submit.sh (rely on </w:t>
-      </w:r>
-      <w:proofErr w:type="spellStart"/>
-      <w:r>
-        <w:t>qsub_script.pbs</w:t>
-      </w:r>
-      <w:proofErr w:type="spellEnd"/>
-      <w:r>
-        <w:t>) (Linux)</w:t>
+        <w:t>Run: bash submit.sh (rely on qsub_script.pbs) (Linux)</w:t>
       </w:r>
     </w:p>
     <w:p>
@@ -1541,15 +1204,7 @@
         <w:ind w:firstLineChars="0"/>
       </w:pPr>
       <w:r>
-        <w:t xml:space="preserve">Notice: the jobs are assigned as [year * </w:t>
-      </w:r>
-      <w:proofErr w:type="spellStart"/>
-      <w:r>
-        <w:t>cluster_num</w:t>
-      </w:r>
-      <w:proofErr w:type="spellEnd"/>
-      <w:r>
-        <w:t>]</w:t>
+        <w:t>Notice: the jobs are assigned as [year * cluster_num]</w:t>
       </w:r>
     </w:p>
     <w:p>
@@ -1616,18 +1271,8 @@
         <w:rPr>
           <w:rFonts w:hint="eastAsia"/>
         </w:rPr>
-        <w:t xml:space="preserve">Main: </w:t>
-      </w:r>
-      <w:proofErr w:type="spellStart"/>
-      <w:proofErr w:type="gramStart"/>
-      <w:r>
-        <w:rPr>
-          <w:rFonts w:hint="eastAsia"/>
-        </w:rPr>
-        <w:t>main.R</w:t>
-      </w:r>
-      <w:proofErr w:type="spellEnd"/>
-      <w:proofErr w:type="gramEnd"/>
+        <w:t>Main: main.R</w:t>
+      </w:r>
     </w:p>
     <w:p>
       <w:pPr>
@@ -1721,15 +1366,8 @@
         <w:ind w:firstLineChars="0"/>
       </w:pPr>
       <w:r>
-        <w:t xml:space="preserve">Run: in local folder (not cluster), run </w:t>
-      </w:r>
-      <w:proofErr w:type="spellStart"/>
-      <w:proofErr w:type="gramStart"/>
-      <w:r>
-        <w:t>main.R</w:t>
-      </w:r>
-      <w:proofErr w:type="spellEnd"/>
-      <w:proofErr w:type="gramEnd"/>
+        <w:t>Run: in local folder (not cluster), run main.R</w:t>
+      </w:r>
     </w:p>
     <w:p>
       <w:pPr>
@@ -1741,24 +1379,11 @@
         <w:ind w:firstLineChars="0"/>
       </w:pPr>
       <w:r>
-        <w:t>Notice: ‘</w:t>
-      </w:r>
-      <w:proofErr w:type="spellStart"/>
-      <w:r>
-        <w:t>site_info.csv’should</w:t>
-      </w:r>
-      <w:proofErr w:type="spellEnd"/>
-      <w:r>
-        <w:t xml:space="preserve"> be manually made</w:t>
-      </w:r>
-      <w:r>
-        <w:t xml:space="preserve"> and checked before running the </w:t>
-      </w:r>
-      <w:proofErr w:type="spellStart"/>
-      <w:r>
-        <w:t>main.R</w:t>
-      </w:r>
-      <w:proofErr w:type="spellEnd"/>
+        <w:t>Notice: ‘site_info.csv’should be manually made</w:t>
+      </w:r>
+      <w:r>
+        <w:t xml:space="preserve"> and checked before running the main.R</w:t>
+      </w:r>
       <w:r>
         <w:t xml:space="preserve">. This </w:t>
       </w:r>
@@ -1774,21 +1399,8 @@
       <w:r>
         <w:t xml:space="preserve">i.e. </w:t>
       </w:r>
-      <w:proofErr w:type="spellStart"/>
-      <w:r>
-        <w:t>lat</w:t>
-      </w:r>
-      <w:proofErr w:type="spellEnd"/>
-      <w:r>
-        <w:t>/</w:t>
-      </w:r>
-      <w:proofErr w:type="spellStart"/>
-      <w:r>
-        <w:t>lon</w:t>
-      </w:r>
-      <w:proofErr w:type="spellEnd"/>
-      <w:r>
-        <w:t>, band info</w:t>
+      <w:r>
+        <w:t>lat/lon, band info</w:t>
       </w:r>
       <w:r>
         <w:t>, and site name</w:t>
@@ -1874,13 +1486,9 @@
       <w:r>
         <w:t xml:space="preserve">Main: </w:t>
       </w:r>
-      <w:proofErr w:type="spellStart"/>
-      <w:proofErr w:type="gramStart"/>
       <w:r>
         <w:t>main.R</w:t>
       </w:r>
-      <w:proofErr w:type="spellEnd"/>
-      <w:proofErr w:type="gramEnd"/>
     </w:p>
     <w:p>
       <w:pPr>
@@ -2004,15 +1612,8 @@
         <w:ind w:firstLineChars="0"/>
       </w:pPr>
       <w:r>
-        <w:t xml:space="preserve">Run: in local folder (not cluster), run </w:t>
-      </w:r>
-      <w:proofErr w:type="spellStart"/>
-      <w:proofErr w:type="gramStart"/>
-      <w:r>
-        <w:t>main.R</w:t>
-      </w:r>
-      <w:proofErr w:type="spellEnd"/>
-      <w:proofErr w:type="gramEnd"/>
+        <w:t>Run: in local folder (not cluster), run main.R</w:t>
+      </w:r>
     </w:p>
     <w:p/>
     <w:p>
@@ -2046,14 +1647,12 @@
           <w:b/>
         </w:rPr>
       </w:pPr>
-      <w:proofErr w:type="spellStart"/>
       <w:r>
         <w:rPr>
           <w:b/>
         </w:rPr>
         <w:t>readnc.m</w:t>
       </w:r>
-      <w:proofErr w:type="spellEnd"/>
     </w:p>
     <w:p>
       <w:pPr>
@@ -2065,15 +1664,7 @@
         <w:ind w:firstLineChars="0"/>
       </w:pPr>
       <w:r>
-        <w:t xml:space="preserve">Converting the input </w:t>
-      </w:r>
-      <w:proofErr w:type="spellStart"/>
-      <w:r>
-        <w:t>nc</w:t>
-      </w:r>
-      <w:proofErr w:type="spellEnd"/>
-      <w:r>
-        <w:t xml:space="preserve"> files into csv files (since there is no ‘ncdf4’package in cluster)</w:t>
+        <w:t>Converting the input nc files into csv files (since there is no ‘ncdf4’package in cluster)</w:t>
       </w:r>
     </w:p>
     <w:p>
@@ -2086,13 +1677,8 @@
         <w:ind w:firstLineChars="0"/>
       </w:pPr>
       <w:r>
-        <w:t xml:space="preserve">Main: </w:t>
-      </w:r>
-      <w:proofErr w:type="spellStart"/>
-      <w:r>
-        <w:t>readnc.m</w:t>
-      </w:r>
-      <w:proofErr w:type="spellEnd"/>
+        <w:t>Main: readnc.m</w:t>
+      </w:r>
     </w:p>
     <w:p>
       <w:pPr>
@@ -2110,16 +1696,30 @@
         <w:t>_ORI</w:t>
       </w:r>
       <w:r>
+        <w:t>/nc/</w:t>
+      </w:r>
+    </w:p>
+    <w:p>
+      <w:pPr>
+        <w:pStyle w:val="ListParagraph"/>
+        <w:numPr>
+          <w:ilvl w:val="0"/>
+          <w:numId w:val="26"/>
+        </w:numPr>
+        <w:ind w:firstLineChars="0"/>
+      </w:pPr>
+      <w:r>
+        <w:t xml:space="preserve">Output: </w:t>
+      </w:r>
+      <w:r>
+        <w:t>/home/jbi6/terra/POP</w:t>
+      </w:r>
+      <w:r>
+        <w:t>_ORI</w:t>
+      </w:r>
+      <w:r>
         <w:t>/</w:t>
       </w:r>
-      <w:proofErr w:type="spellStart"/>
-      <w:r>
-        <w:t>nc</w:t>
-      </w:r>
-      <w:proofErr w:type="spellEnd"/>
-      <w:r>
-        <w:t>/</w:t>
-      </w:r>
     </w:p>
     <w:p>
       <w:pPr>
@@ -2131,43 +1731,8 @@
         <w:ind w:firstLineChars="0"/>
       </w:pPr>
       <w:r>
-        <w:t xml:space="preserve">Output: </w:t>
-      </w:r>
-      <w:r>
-        <w:t>/home/jbi6/terra/POP</w:t>
-      </w:r>
-      <w:r>
-        <w:t>_ORI</w:t>
-      </w:r>
-      <w:r>
-        <w:t>/</w:t>
-      </w:r>
-    </w:p>
-    <w:p>
-      <w:pPr>
-        <w:pStyle w:val="ListParagraph"/>
-        <w:numPr>
-          <w:ilvl w:val="0"/>
-          <w:numId w:val="26"/>
-        </w:numPr>
-        <w:ind w:firstLineChars="0"/>
-      </w:pPr>
-      <w:r>
-        <w:t xml:space="preserve">Run: </w:t>
-      </w:r>
-      <w:proofErr w:type="spellStart"/>
-      <w:r>
-        <w:t>qsub</w:t>
-      </w:r>
-      <w:proofErr w:type="spellEnd"/>
-      <w:r>
-        <w:t xml:space="preserve"> </w:t>
-      </w:r>
-      <w:proofErr w:type="spellStart"/>
-      <w:r>
-        <w:t>script_readnc</w:t>
-      </w:r>
-      <w:proofErr w:type="spellEnd"/>
+        <w:t>Run: qsub script_readnc</w:t>
+      </w:r>
       <w:r>
         <w:t xml:space="preserve"> (Linux)</w:t>
       </w:r>
@@ -2184,16 +1749,12 @@
           <w:b/>
         </w:rPr>
       </w:pPr>
-      <w:proofErr w:type="spellStart"/>
-      <w:proofErr w:type="gramStart"/>
       <w:r>
         <w:rPr>
           <w:b/>
         </w:rPr>
         <w:t>pop.R</w:t>
       </w:r>
-      <w:proofErr w:type="spellEnd"/>
-      <w:proofErr w:type="gramEnd"/>
     </w:p>
     <w:p>
       <w:pPr>
@@ -2205,15 +1766,7 @@
         <w:ind w:firstLineChars="0"/>
       </w:pPr>
       <w:r>
-        <w:t xml:space="preserve">Generating the </w:t>
-      </w:r>
-      <w:proofErr w:type="spellStart"/>
-      <w:r>
-        <w:t>LandScan</w:t>
-      </w:r>
-      <w:proofErr w:type="spellEnd"/>
-      <w:r>
-        <w:t xml:space="preserve"> population data</w:t>
+        <w:t>Generating the LandScan population data</w:t>
       </w:r>
     </w:p>
     <w:p>
@@ -2226,15 +1779,8 @@
         <w:ind w:firstLineChars="0"/>
       </w:pPr>
       <w:r>
-        <w:t xml:space="preserve">Main: </w:t>
-      </w:r>
-      <w:proofErr w:type="spellStart"/>
-      <w:proofErr w:type="gramStart"/>
-      <w:r>
-        <w:t>pop.R</w:t>
-      </w:r>
-      <w:proofErr w:type="spellEnd"/>
-      <w:proofErr w:type="gramEnd"/>
+        <w:t>Main: pop.R</w:t>
+      </w:r>
     </w:p>
     <w:p>
       <w:pPr>
@@ -2299,7 +1845,6 @@
           <w:b/>
         </w:rPr>
       </w:pPr>
-      <w:proofErr w:type="spellStart"/>
       <w:r>
         <w:rPr>
           <w:b/>
@@ -2313,15 +1858,12 @@
         </w:rPr>
         <w:t>op_</w:t>
       </w:r>
-      <w:proofErr w:type="gramStart"/>
       <w:r>
         <w:rPr>
           <w:b/>
         </w:rPr>
         <w:t>plot.R</w:t>
       </w:r>
-      <w:proofErr w:type="spellEnd"/>
-      <w:proofErr w:type="gramEnd"/>
     </w:p>
     <w:p>
       <w:pPr>
@@ -2513,35 +2055,7 @@
           <w:rFonts w:hint="eastAsia"/>
         </w:rPr>
         <w:lastRenderedPageBreak/>
-        <w:t>Converting the original *.</w:t>
-      </w:r>
-      <w:proofErr w:type="spellStart"/>
-      <w:r>
-        <w:rPr>
-          <w:rFonts w:hint="eastAsia"/>
-        </w:rPr>
-        <w:t>grb</w:t>
-      </w:r>
-      <w:proofErr w:type="spellEnd"/>
-      <w:r>
-        <w:rPr>
-          <w:rFonts w:hint="eastAsia"/>
-        </w:rPr>
-        <w:t xml:space="preserve"> files into *.</w:t>
-      </w:r>
-      <w:proofErr w:type="spellStart"/>
-      <w:r>
-        <w:rPr>
-          <w:rFonts w:hint="eastAsia"/>
-        </w:rPr>
-        <w:t>nc</w:t>
-      </w:r>
-      <w:proofErr w:type="spellEnd"/>
-      <w:r>
-        <w:rPr>
-          <w:rFonts w:hint="eastAsia"/>
-        </w:rPr>
-        <w:t xml:space="preserve"> files</w:t>
+        <w:t>Converting the original *.grb files into *.nc files</w:t>
       </w:r>
     </w:p>
     <w:p>
@@ -2554,20 +2068,7 @@
         <w:ind w:firstLineChars="0"/>
       </w:pPr>
       <w:r>
-        <w:t>the bash codes are from Jess, which depends on “/home/</w:t>
-      </w:r>
-      <w:proofErr w:type="spellStart"/>
-      <w:r>
-        <w:t>jhbelle</w:t>
-      </w:r>
-      <w:proofErr w:type="spellEnd"/>
-      <w:proofErr w:type="gramStart"/>
-      <w:r>
-        <w:t>/.profile</w:t>
-      </w:r>
-      <w:proofErr w:type="gramEnd"/>
-      <w:r>
-        <w:t>”</w:t>
+        <w:t>the bash codes are from Jess, which depends on “/home/jhbelle/.profile”</w:t>
       </w:r>
     </w:p>
     <w:p>
@@ -2653,7 +2154,6 @@
           <w:b/>
         </w:rPr>
       </w:pPr>
-      <w:proofErr w:type="spellStart"/>
       <w:r>
         <w:rPr>
           <w:b/>
@@ -2667,7 +2167,6 @@
         </w:rPr>
         <w:t>ownload_scripts</w:t>
       </w:r>
-      <w:proofErr w:type="spellEnd"/>
     </w:p>
     <w:p>
       <w:pPr>
@@ -2679,15 +2178,7 @@
         <w:ind w:firstLineChars="0"/>
       </w:pPr>
       <w:r>
-        <w:t>Scripts used to download NLDAS *.</w:t>
-      </w:r>
-      <w:proofErr w:type="spellStart"/>
-      <w:r>
-        <w:t>grb</w:t>
-      </w:r>
-      <w:proofErr w:type="spellEnd"/>
-      <w:r>
-        <w:t xml:space="preserve"> files from GES DISC</w:t>
+        <w:t>Scripts used to download NLDAS *.grb files from GES DISC</w:t>
       </w:r>
     </w:p>
     <w:p>
@@ -2700,13 +2191,8 @@
         <w:ind w:firstLineChars="0"/>
       </w:pPr>
       <w:r>
-        <w:t>Location: /home/jbi6/aura/NLDAS_ORI/</w:t>
-      </w:r>
-      <w:proofErr w:type="spellStart"/>
-      <w:r>
-        <w:t>download_scripts</w:t>
-      </w:r>
-      <w:proofErr w:type="spellEnd"/>
+        <w:t>Location: /home/jbi6/aura/NLDAS_ORI/download_scripts</w:t>
+      </w:r>
       <w:r>
         <w:t>/</w:t>
       </w:r>
@@ -2723,8 +2209,6 @@
           <w:b/>
         </w:rPr>
       </w:pPr>
-      <w:proofErr w:type="spellStart"/>
-      <w:proofErr w:type="gramStart"/>
       <w:r>
         <w:rPr>
           <w:b/>
@@ -2738,8 +2222,6 @@
         </w:rPr>
         <w:t>ldas.R</w:t>
       </w:r>
-      <w:proofErr w:type="spellEnd"/>
-      <w:proofErr w:type="gramEnd"/>
     </w:p>
     <w:p>
       <w:pPr>
@@ -2773,18 +2255,8 @@
         <w:rPr>
           <w:rFonts w:hint="eastAsia"/>
         </w:rPr>
-        <w:t xml:space="preserve">Main: </w:t>
-      </w:r>
-      <w:proofErr w:type="spellStart"/>
-      <w:proofErr w:type="gramStart"/>
-      <w:r>
-        <w:rPr>
-          <w:rFonts w:hint="eastAsia"/>
-        </w:rPr>
-        <w:t>nldas.R</w:t>
-      </w:r>
-      <w:proofErr w:type="spellEnd"/>
-      <w:proofErr w:type="gramEnd"/>
+        <w:t>Main: nldas.R</w:t>
+      </w:r>
     </w:p>
     <w:p>
       <w:pPr>
@@ -2881,13 +2353,8 @@
       <w:r>
         <w:t xml:space="preserve">Calculating the mode of GRIDCODE for each grid and generating </w:t>
       </w:r>
-      <w:proofErr w:type="spellStart"/>
-      <w:r>
-        <w:t>landuse</w:t>
-      </w:r>
-      <w:proofErr w:type="spellEnd"/>
-      <w:r>
-        <w:t xml:space="preserve"> data (csv)</w:t>
+      <w:r>
+        <w:t>landuse data (csv)</w:t>
       </w:r>
     </w:p>
     <w:p>
@@ -2900,15 +2367,8 @@
         <w:ind w:firstLineChars="0"/>
       </w:pPr>
       <w:r>
-        <w:t xml:space="preserve">Main: </w:t>
-      </w:r>
-      <w:proofErr w:type="spellStart"/>
-      <w:proofErr w:type="gramStart"/>
-      <w:r>
-        <w:t>globcover.R</w:t>
-      </w:r>
-      <w:proofErr w:type="spellEnd"/>
-      <w:proofErr w:type="gramEnd"/>
+        <w:t>Main: globcover.R</w:t>
+      </w:r>
     </w:p>
     <w:p>
       <w:pPr>
@@ -2991,15 +2451,7 @@
         <w:ind w:firstLineChars="0"/>
       </w:pPr>
       <w:r>
-        <w:t xml:space="preserve">Converting the original NDVI files (from </w:t>
-      </w:r>
-      <w:proofErr w:type="spellStart"/>
-      <w:r>
-        <w:t>Keyong</w:t>
-      </w:r>
-      <w:proofErr w:type="spellEnd"/>
-      <w:r>
-        <w:t xml:space="preserve"> Huang) to daily NDVI data within the MAIAC grid</w:t>
+        <w:t>Converting the original NDVI files (from Keyong Huang) to daily NDVI data within the MAIAC grid</w:t>
       </w:r>
     </w:p>
     <w:p>
@@ -3012,81 +2464,140 @@
         <w:ind w:firstLineChars="0"/>
       </w:pPr>
       <w:r>
+        <w:t>Main: ndvi.R</w:t>
+      </w:r>
+    </w:p>
+    <w:p>
+      <w:pPr>
+        <w:pStyle w:val="ListParagraph"/>
+        <w:numPr>
+          <w:ilvl w:val="0"/>
+          <w:numId w:val="17"/>
+        </w:numPr>
+        <w:ind w:firstLineChars="0"/>
+      </w:pPr>
+      <w:r>
+        <w:t>Input: /home/jbi6/terra/NDVI_ORI</w:t>
+      </w:r>
+    </w:p>
+    <w:p>
+      <w:pPr>
+        <w:pStyle w:val="ListParagraph"/>
+        <w:numPr>
+          <w:ilvl w:val="0"/>
+          <w:numId w:val="17"/>
+        </w:numPr>
+        <w:ind w:firstLineChars="0"/>
+      </w:pPr>
+      <w:r>
+        <w:t>Output: /home/jbi6/terra/MAIAC_GRID_OUTPUT/NDVI/</w:t>
+      </w:r>
+    </w:p>
+    <w:p>
+      <w:pPr>
+        <w:pStyle w:val="ListParagraph"/>
+        <w:numPr>
+          <w:ilvl w:val="0"/>
+          <w:numId w:val="17"/>
+        </w:numPr>
+        <w:ind w:firstLineChars="0"/>
+      </w:pPr>
+      <w:r>
+        <w:t xml:space="preserve">Run: </w:t>
+      </w:r>
+      <w:r>
+        <w:rPr>
+          <w:rFonts w:hint="eastAsia"/>
+        </w:rPr>
+        <w:t>bash submit.sh (Linux)</w:t>
+      </w:r>
+    </w:p>
+    <w:p/>
+    <w:p>
+      <w:pPr>
+        <w:pStyle w:val="ListParagraph"/>
+        <w:numPr>
+          <w:ilvl w:val="0"/>
+          <w:numId w:val="1"/>
+        </w:numPr>
+        <w:ind w:firstLineChars="0"/>
+        <w:jc w:val="center"/>
+        <w:rPr>
+          <w:b/>
+        </w:rPr>
+      </w:pPr>
+      <w:r>
+        <w:rPr>
+          <w:rFonts w:hint="eastAsia"/>
+          <w:b/>
+        </w:rPr>
+        <w:t>Combine</w:t>
+      </w:r>
+    </w:p>
+    <w:p>
+      <w:pPr>
+        <w:pStyle w:val="ListParagraph"/>
+        <w:numPr>
+          <w:ilvl w:val="0"/>
+          <w:numId w:val="16"/>
+        </w:numPr>
+        <w:ind w:firstLineChars="0"/>
+      </w:pPr>
+      <w:r>
+        <w:rPr>
+          <w:rFonts w:hint="eastAsia"/>
+        </w:rPr>
+        <w:t>Combining all parameters into a single (daily) csv file</w:t>
+      </w:r>
+    </w:p>
+    <w:p>
+      <w:pPr>
+        <w:pStyle w:val="ListParagraph"/>
+        <w:numPr>
+          <w:ilvl w:val="0"/>
+          <w:numId w:val="16"/>
+        </w:numPr>
+        <w:ind w:firstLineChars="0"/>
+      </w:pPr>
+      <w:r>
+        <w:rPr>
+          <w:rFonts w:hint="eastAsia"/>
+        </w:rPr>
         <w:t xml:space="preserve">Main: </w:t>
       </w:r>
-      <w:proofErr w:type="spellStart"/>
-      <w:proofErr w:type="gramStart"/>
-      <w:r>
-        <w:t>ndvi.R</w:t>
-      </w:r>
-      <w:proofErr w:type="spellEnd"/>
-      <w:proofErr w:type="gramEnd"/>
-    </w:p>
-    <w:p>
-      <w:pPr>
-        <w:pStyle w:val="ListParagraph"/>
-        <w:numPr>
-          <w:ilvl w:val="0"/>
-          <w:numId w:val="17"/>
-        </w:numPr>
-        <w:ind w:firstLineChars="0"/>
-      </w:pPr>
-      <w:r>
-        <w:t>Input: /home/jbi6/terra/NDVI_ORI</w:t>
-      </w:r>
-    </w:p>
-    <w:p>
-      <w:pPr>
-        <w:pStyle w:val="ListParagraph"/>
-        <w:numPr>
-          <w:ilvl w:val="0"/>
-          <w:numId w:val="17"/>
-        </w:numPr>
-        <w:ind w:firstLineChars="0"/>
-      </w:pPr>
-      <w:r>
-        <w:t>Output: /home/jbi6/terra/MAIAC_GRID_OUTPUT/NDVI/</w:t>
-      </w:r>
-    </w:p>
-    <w:p>
-      <w:pPr>
-        <w:pStyle w:val="ListParagraph"/>
-        <w:numPr>
-          <w:ilvl w:val="0"/>
-          <w:numId w:val="17"/>
-        </w:numPr>
-        <w:ind w:firstLineChars="0"/>
-      </w:pPr>
-      <w:r>
-        <w:t xml:space="preserve">Run: </w:t>
-      </w:r>
       <w:r>
         <w:rPr>
           <w:rFonts w:hint="eastAsia"/>
         </w:rPr>
-        <w:t>bash submit.sh (Linux)</w:t>
-      </w:r>
-    </w:p>
-    <w:p/>
-    <w:p>
-      <w:pPr>
-        <w:pStyle w:val="ListParagraph"/>
-        <w:numPr>
-          <w:ilvl w:val="0"/>
-          <w:numId w:val="1"/>
-        </w:numPr>
-        <w:ind w:firstLineChars="0"/>
-        <w:jc w:val="center"/>
-        <w:rPr>
-          <w:b/>
-        </w:rPr>
-      </w:pPr>
+        <w:t>combine.R</w:t>
+      </w:r>
+    </w:p>
+    <w:p>
+      <w:pPr>
+        <w:pStyle w:val="ListParagraph"/>
+        <w:numPr>
+          <w:ilvl w:val="0"/>
+          <w:numId w:val="16"/>
+        </w:numPr>
+        <w:ind w:firstLineChars="0"/>
+      </w:pPr>
+      <w:r>
+        <w:t>I</w:t>
+      </w:r>
       <w:r>
         <w:rPr>
           <w:rFonts w:hint="eastAsia"/>
-          <w:b/>
-        </w:rPr>
-        <w:t>Combine</w:t>
+        </w:rPr>
+        <w:t>nput</w:t>
+      </w:r>
+      <w:r>
+        <w:rPr>
+          <w:rFonts w:hint="eastAsia"/>
+        </w:rPr>
+        <w:t>:</w:t>
+      </w:r>
+      <w:r>
+        <w:t xml:space="preserve"> /home/jbi6/terra/MAIAC_GRID_OUTPUT/</w:t>
       </w:r>
     </w:p>
     <w:p>
@@ -3102,88 +2613,13 @@
         <w:rPr>
           <w:rFonts w:hint="eastAsia"/>
         </w:rPr>
-        <w:t>Combining all parameters into a single (daily) csv file</w:t>
-      </w:r>
-    </w:p>
-    <w:p>
-      <w:pPr>
-        <w:pStyle w:val="ListParagraph"/>
-        <w:numPr>
-          <w:ilvl w:val="0"/>
-          <w:numId w:val="16"/>
-        </w:numPr>
-        <w:ind w:firstLineChars="0"/>
-      </w:pPr>
-      <w:r>
-        <w:rPr>
-          <w:rFonts w:hint="eastAsia"/>
-        </w:rPr>
-        <w:t xml:space="preserve">Main: </w:t>
-      </w:r>
-      <w:proofErr w:type="spellStart"/>
-      <w:proofErr w:type="gramStart"/>
-      <w:r>
-        <w:rPr>
-          <w:rFonts w:hint="eastAsia"/>
-        </w:rPr>
-        <w:t>combine.R</w:t>
-      </w:r>
-      <w:proofErr w:type="spellEnd"/>
-      <w:proofErr w:type="gramEnd"/>
-    </w:p>
-    <w:p>
-      <w:pPr>
-        <w:pStyle w:val="ListParagraph"/>
-        <w:numPr>
-          <w:ilvl w:val="0"/>
-          <w:numId w:val="16"/>
-        </w:numPr>
-        <w:ind w:firstLineChars="0"/>
-      </w:pPr>
-      <w:r>
-        <w:t>I</w:t>
-      </w:r>
-      <w:r>
-        <w:rPr>
-          <w:rFonts w:hint="eastAsia"/>
-        </w:rPr>
-        <w:t>nput</w:t>
-      </w:r>
-      <w:r>
-        <w:rPr>
-          <w:rFonts w:hint="eastAsia"/>
-        </w:rPr>
-        <w:t>:</w:t>
-      </w:r>
-      <w:r>
-        <w:t xml:space="preserve"> /home/jbi6/terra/MAIAC_GRID_OUTPUT/</w:t>
-      </w:r>
-    </w:p>
-    <w:p>
-      <w:pPr>
-        <w:pStyle w:val="ListParagraph"/>
-        <w:numPr>
-          <w:ilvl w:val="0"/>
-          <w:numId w:val="16"/>
-        </w:numPr>
-        <w:ind w:firstLineChars="0"/>
-      </w:pPr>
-      <w:r>
-        <w:rPr>
-          <w:rFonts w:hint="eastAsia"/>
-        </w:rPr>
         <w:t xml:space="preserve">Output: </w:t>
       </w:r>
       <w:r>
         <w:t>/home/jbi6/terra/MAIAC_GRID_OUTPUT/Combine/</w:t>
       </w:r>
-      <w:proofErr w:type="spellStart"/>
-      <w:r>
-        <w:t>yyyy</w:t>
-      </w:r>
-      <w:proofErr w:type="spellEnd"/>
-      <w:r>
-        <w:t>/</w:t>
+      <w:r>
+        <w:t>yyyy/</w:t>
       </w:r>
     </w:p>
     <w:p>
@@ -3274,8 +2710,6 @@
           <w:b/>
         </w:rPr>
       </w:pPr>
-      <w:proofErr w:type="spellStart"/>
-      <w:proofErr w:type="gramStart"/>
       <w:r>
         <w:rPr>
           <w:b/>
@@ -3288,8 +2722,6 @@
         </w:rPr>
         <w:t>.R</w:t>
       </w:r>
-      <w:proofErr w:type="spellEnd"/>
-      <w:proofErr w:type="gramEnd"/>
     </w:p>
     <w:p>
       <w:pPr>
@@ -3341,19 +2773,12 @@
         </w:numPr>
         <w:ind w:firstLineChars="0"/>
       </w:pPr>
-      <w:proofErr w:type="spellStart"/>
       <w:r>
         <w:t>YYYYDOY</w:t>
       </w:r>
       <w:r>
-        <w:t>_</w:t>
-      </w:r>
-      <w:proofErr w:type="gramStart"/>
-      <w:r>
-        <w:t>combine.RData</w:t>
-      </w:r>
-      <w:proofErr w:type="spellEnd"/>
-      <w:proofErr w:type="gramEnd"/>
+        <w:t>_combine.RData</w:t>
+      </w:r>
     </w:p>
     <w:p>
       <w:pPr>
@@ -3402,7 +2827,6 @@
           <w:b/>
         </w:rPr>
       </w:pPr>
-      <w:proofErr w:type="spellStart"/>
       <w:r>
         <w:rPr>
           <w:b/>
@@ -3413,17 +2837,8 @@
         <w:rPr>
           <w:b/>
         </w:rPr>
-        <w:t>_</w:t>
-      </w:r>
-      <w:proofErr w:type="gramStart"/>
-      <w:r>
-        <w:rPr>
-          <w:b/>
-        </w:rPr>
-        <w:t>RF.RData</w:t>
-      </w:r>
-      <w:proofErr w:type="spellEnd"/>
-      <w:proofErr w:type="gramEnd"/>
+        <w:t>_RF.RData</w:t>
+      </w:r>
     </w:p>
     <w:p>
       <w:pPr>
@@ -3434,40 +2849,14 @@
         </w:numPr>
         <w:ind w:firstLineChars="0"/>
       </w:pPr>
-      <w:proofErr w:type="spellStart"/>
       <w:r>
         <w:rPr>
           <w:b/>
         </w:rPr>
         <w:t>YYYYDOY_RF_MODELPERF.RData</w:t>
       </w:r>
-      <w:proofErr w:type="spellEnd"/>
-      <w:r>
-        <w:t xml:space="preserve"> (Model </w:t>
-      </w:r>
-      <w:proofErr w:type="spellStart"/>
-      <w:r>
-        <w:t>Performace</w:t>
-      </w:r>
-      <w:proofErr w:type="spellEnd"/>
-      <w:r>
-        <w:t xml:space="preserve">: including </w:t>
-      </w:r>
-      <w:proofErr w:type="spellStart"/>
-      <w:r>
-        <w:t>rsq</w:t>
-      </w:r>
-      <w:proofErr w:type="spellEnd"/>
-      <w:r>
-        <w:t xml:space="preserve">, </w:t>
-      </w:r>
-      <w:proofErr w:type="spellStart"/>
-      <w:r>
-        <w:t>mse</w:t>
-      </w:r>
-      <w:proofErr w:type="spellEnd"/>
-      <w:r>
-        <w:t>, and variable importance measures)</w:t>
+      <w:r>
+        <w:t xml:space="preserve"> (Model Performace: including rsq, mse, and variable importance measures)</w:t>
       </w:r>
     </w:p>
     <w:p>
@@ -3555,7 +2944,6 @@
           <w:b/>
         </w:rPr>
       </w:pPr>
-      <w:proofErr w:type="spellStart"/>
       <w:r>
         <w:rPr>
           <w:b/>
@@ -3566,14 +2954,7 @@
         <w:rPr>
           <w:b/>
         </w:rPr>
-        <w:t>_</w:t>
-      </w:r>
-      <w:proofErr w:type="gramStart"/>
-      <w:r>
-        <w:rPr>
-          <w:b/>
-        </w:rPr>
-        <w:t>t</w:t>
+        <w:t>_t</w:t>
       </w:r>
       <w:r>
         <w:rPr>
@@ -3581,8 +2962,6 @@
         </w:rPr>
         <w:t>esting.R</w:t>
       </w:r>
-      <w:proofErr w:type="spellEnd"/>
-      <w:proofErr w:type="gramEnd"/>
     </w:p>
     <w:p>
       <w:pPr>
@@ -3654,21 +3033,11 @@
         <w:lastRenderedPageBreak/>
         <w:t>(</w:t>
       </w:r>
-      <w:proofErr w:type="spellStart"/>
       <w:r>
         <w:t>YYYYDOY</w:t>
       </w:r>
       <w:r>
-        <w:t>_</w:t>
-      </w:r>
-      <w:proofErr w:type="gramStart"/>
-      <w:r>
-        <w:t>combine.RData</w:t>
-      </w:r>
-      <w:proofErr w:type="spellEnd"/>
-      <w:proofErr w:type="gramEnd"/>
-      <w:r>
-        <w:t>)</w:t>
+        <w:t>_combine.RData)</w:t>
       </w:r>
     </w:p>
     <w:p>
@@ -3694,20 +3063,7 @@
         <w:ind w:firstLineChars="0"/>
       </w:pPr>
       <w:r>
-        <w:t>(</w:t>
-      </w:r>
-      <w:proofErr w:type="spellStart"/>
-      <w:r>
-        <w:t>DOY_SampleSize_TEST_</w:t>
-      </w:r>
-      <w:proofErr w:type="gramStart"/>
-      <w:r>
-        <w:t>RF.RData</w:t>
-      </w:r>
-      <w:proofErr w:type="spellEnd"/>
-      <w:proofErr w:type="gramEnd"/>
-      <w:r>
-        <w:t>)</w:t>
+        <w:t>(DOY_SampleSize_TEST_RF.RData)</w:t>
       </w:r>
     </w:p>
     <w:p>
@@ -3751,7 +3107,6 @@
           <w:b/>
         </w:rPr>
       </w:pPr>
-      <w:proofErr w:type="spellStart"/>
       <w:r>
         <w:rPr>
           <w:b/>
@@ -3768,14 +3123,7 @@
         <w:rPr>
           <w:b/>
         </w:rPr>
-        <w:t>_testing_</w:t>
-      </w:r>
-      <w:proofErr w:type="gramStart"/>
-      <w:r>
-        <w:rPr>
-          <w:b/>
-        </w:rPr>
-        <w:t>plot</w:t>
+        <w:t>_testing_plot</w:t>
       </w:r>
       <w:r>
         <w:rPr>
@@ -3783,8 +3131,6 @@
         </w:rPr>
         <w:t>.R</w:t>
       </w:r>
-      <w:proofErr w:type="spellEnd"/>
-      <w:proofErr w:type="gramEnd"/>
     </w:p>
     <w:p>
       <w:pPr>
@@ -3847,20 +3193,7 @@
         <w:ind w:firstLineChars="0"/>
       </w:pPr>
       <w:r>
-        <w:t>(</w:t>
-      </w:r>
-      <w:proofErr w:type="spellStart"/>
-      <w:r>
-        <w:t>DOY_SampleSize_TEST_</w:t>
-      </w:r>
-      <w:proofErr w:type="gramStart"/>
-      <w:r>
-        <w:t>RF.RData</w:t>
-      </w:r>
-      <w:proofErr w:type="spellEnd"/>
-      <w:proofErr w:type="gramEnd"/>
-      <w:r>
-        <w:t>)</w:t>
+        <w:t>(DOY_SampleSize_TEST_RF.RData)</w:t>
       </w:r>
     </w:p>
     <w:p>
@@ -3873,15 +3206,7 @@
         <w:ind w:firstLineChars="0"/>
       </w:pPr>
       <w:r>
-        <w:t xml:space="preserve">Local: </w:t>
-      </w:r>
-      <w:proofErr w:type="spellStart"/>
-      <w:r>
-        <w:t>testdata</w:t>
-      </w:r>
-      <w:proofErr w:type="spellEnd"/>
-      <w:r>
-        <w:t>/</w:t>
+        <w:t>Local: testdata/</w:t>
       </w:r>
     </w:p>
     <w:p>
@@ -3894,20 +3219,7 @@
         <w:ind w:firstLineChars="0"/>
       </w:pPr>
       <w:r>
-        <w:t>(</w:t>
-      </w:r>
-      <w:proofErr w:type="spellStart"/>
-      <w:r>
-        <w:t>DOY_SampleSize_TEST_</w:t>
-      </w:r>
-      <w:proofErr w:type="gramStart"/>
-      <w:r>
-        <w:t>RF.RData</w:t>
-      </w:r>
-      <w:proofErr w:type="spellEnd"/>
-      <w:proofErr w:type="gramEnd"/>
-      <w:r>
-        <w:t>)</w:t>
+        <w:t>(DOY_SampleSize_TEST_RF.RData)</w:t>
       </w:r>
     </w:p>
     <w:p>
@@ -3980,21 +3292,11 @@
         <w:t>in local folde</w:t>
       </w:r>
       <w:r>
-        <w:t xml:space="preserve">r (not cluster), run </w:t>
-      </w:r>
-      <w:proofErr w:type="spellStart"/>
-      <w:r>
-        <w:t>rf_testing_</w:t>
-      </w:r>
-      <w:proofErr w:type="gramStart"/>
-      <w:r>
-        <w:t>plot</w:t>
+        <w:t>r (not cluster), run rf_testing_plot</w:t>
       </w:r>
       <w:r>
         <w:t>.R</w:t>
       </w:r>
-      <w:proofErr w:type="spellEnd"/>
-      <w:proofErr w:type="gramEnd"/>
     </w:p>
     <w:p>
       <w:pPr>
@@ -4056,14 +3358,12 @@
           <w:b/>
         </w:rPr>
       </w:pPr>
-      <w:proofErr w:type="spellStart"/>
       <w:r>
         <w:rPr>
           <w:b/>
         </w:rPr>
         <w:t>RF_Modeling.R</w:t>
       </w:r>
-      <w:proofErr w:type="spellEnd"/>
     </w:p>
     <w:p>
       <w:pPr>
@@ -4177,22 +3477,12 @@
           <w:b/>
         </w:rPr>
       </w:pPr>
-      <w:proofErr w:type="spellStart"/>
-      <w:r>
-        <w:rPr>
-          <w:b/>
-        </w:rPr>
-        <w:t>YYYY_COMBINE_</w:t>
-      </w:r>
-      <w:proofErr w:type="gramStart"/>
-      <w:r>
-        <w:rPr>
-          <w:b/>
-        </w:rPr>
-        <w:t>RF.RData</w:t>
-      </w:r>
-      <w:proofErr w:type="spellEnd"/>
-      <w:proofErr w:type="gramEnd"/>
+      <w:r>
+        <w:rPr>
+          <w:b/>
+        </w:rPr>
+        <w:t>YYYY_COMBINE_RF.RData</w:t>
+      </w:r>
     </w:p>
     <w:p>
       <w:pPr>
@@ -4245,22 +3535,12 @@
           <w:b/>
         </w:rPr>
       </w:pPr>
-      <w:proofErr w:type="spellStart"/>
-      <w:r>
-        <w:rPr>
-          <w:b/>
-        </w:rPr>
-        <w:t>YYYY_RFMODEL_</w:t>
-      </w:r>
-      <w:proofErr w:type="gramStart"/>
-      <w:r>
-        <w:rPr>
-          <w:b/>
-        </w:rPr>
-        <w:t>RF.RData</w:t>
-      </w:r>
-      <w:proofErr w:type="spellEnd"/>
-      <w:proofErr w:type="gramEnd"/>
+      <w:r>
+        <w:rPr>
+          <w:b/>
+        </w:rPr>
+        <w:t>YYYY_RFMODEL_RF.RData</w:t>
+      </w:r>
     </w:p>
     <w:p>
       <w:pPr>
@@ -4335,14 +3615,12 @@
           <w:b/>
         </w:rPr>
       </w:pPr>
-      <w:proofErr w:type="spellStart"/>
       <w:r>
         <w:rPr>
           <w:b/>
         </w:rPr>
         <w:t>RF_Pred.R</w:t>
       </w:r>
-      <w:proofErr w:type="spellEnd"/>
     </w:p>
     <w:p>
       <w:pPr>
@@ -4443,22 +3721,12 @@
           <w:b/>
         </w:rPr>
       </w:pPr>
-      <w:proofErr w:type="spellStart"/>
-      <w:r>
-        <w:rPr>
-          <w:b/>
-        </w:rPr>
-        <w:t>YYYY_RFMODEL_</w:t>
-      </w:r>
-      <w:proofErr w:type="gramStart"/>
-      <w:r>
-        <w:rPr>
-          <w:b/>
-        </w:rPr>
-        <w:t>RF.RData</w:t>
-      </w:r>
-      <w:proofErr w:type="spellEnd"/>
-      <w:proofErr w:type="gramEnd"/>
+      <w:r>
+        <w:rPr>
+          <w:b/>
+        </w:rPr>
+        <w:t>YYYY_RFMODEL_RF.RData</w:t>
+      </w:r>
     </w:p>
     <w:p>
       <w:pPr>
@@ -4726,22 +3994,12 @@
           <w:b/>
         </w:rPr>
       </w:pPr>
-      <w:proofErr w:type="spellStart"/>
-      <w:r>
-        <w:rPr>
-          <w:b/>
-        </w:rPr>
-        <w:t>mi_combine_</w:t>
-      </w:r>
-      <w:proofErr w:type="gramStart"/>
-      <w:r>
-        <w:rPr>
-          <w:b/>
-        </w:rPr>
-        <w:t>aero.RData</w:t>
-      </w:r>
-      <w:proofErr w:type="spellEnd"/>
-      <w:proofErr w:type="gramEnd"/>
+      <w:r>
+        <w:rPr>
+          <w:b/>
+        </w:rPr>
+        <w:t>mi_combine_aero.RData</w:t>
+      </w:r>
     </w:p>
     <w:p>
       <w:pPr>
@@ -4784,22 +4042,12 @@
           <w:b/>
         </w:rPr>
       </w:pPr>
-      <w:proofErr w:type="spellStart"/>
-      <w:r>
-        <w:rPr>
-          <w:b/>
-        </w:rPr>
-        <w:t>rf_combine_</w:t>
-      </w:r>
-      <w:proofErr w:type="gramStart"/>
-      <w:r>
-        <w:rPr>
-          <w:b/>
-        </w:rPr>
-        <w:t>aero.RData</w:t>
-      </w:r>
-      <w:proofErr w:type="spellEnd"/>
-      <w:proofErr w:type="gramEnd"/>
+      <w:r>
+        <w:rPr>
+          <w:b/>
+        </w:rPr>
+        <w:t>rf_combine_aero.RData</w:t>
+      </w:r>
     </w:p>
     <w:p>
       <w:pPr>
@@ -4970,19 +4218,11 @@
           <w:b/>
         </w:rPr>
       </w:pPr>
-      <w:proofErr w:type="spellStart"/>
-      <w:r>
-        <w:rPr>
-          <w:b/>
-        </w:rPr>
-        <w:t>mi_combine_</w:t>
-      </w:r>
-      <w:proofErr w:type="gramStart"/>
-      <w:r>
-        <w:rPr>
-          <w:b/>
-        </w:rPr>
-        <w:t>plot</w:t>
+      <w:r>
+        <w:rPr>
+          <w:b/>
+        </w:rPr>
+        <w:t>mi_combine_plot</w:t>
       </w:r>
       <w:r>
         <w:rPr>
@@ -4990,8 +4230,6 @@
         </w:rPr>
         <w:t>.RData</w:t>
       </w:r>
-      <w:proofErr w:type="spellEnd"/>
-      <w:proofErr w:type="gramEnd"/>
     </w:p>
     <w:p>
       <w:pPr>
@@ -5034,7 +4272,6 @@
           <w:b/>
         </w:rPr>
       </w:pPr>
-      <w:proofErr w:type="spellStart"/>
       <w:r>
         <w:rPr>
           <w:b/>
@@ -5047,7 +4284,6 @@
         </w:rPr>
         <w:t>_combine</w:t>
       </w:r>
-      <w:proofErr w:type="spellEnd"/>
       <w:r>
         <w:rPr>
           <w:b/>
@@ -5066,7 +4302,6 @@
         </w:rPr>
         <w:t>ccc</w:t>
       </w:r>
-      <w:proofErr w:type="gramStart"/>
       <w:r>
         <w:rPr>
           <w:b/>
@@ -5077,17 +4312,8 @@
         <w:rPr>
           <w:b/>
         </w:rPr>
-        <w:t>.</w:t>
-      </w:r>
-      <w:proofErr w:type="spellStart"/>
-      <w:r>
-        <w:rPr>
-          <w:b/>
-        </w:rPr>
-        <w:t>RData</w:t>
-      </w:r>
-      <w:proofErr w:type="spellEnd"/>
-      <w:proofErr w:type="gramEnd"/>
+        <w:t>.RData</w:t>
+      </w:r>
       <w:r>
         <w:rPr>
           <w:b/>
@@ -5178,13 +4404,8 @@
         <w:ind w:firstLineChars="0"/>
       </w:pPr>
       <w:r>
-        <w:t>aaot550_</w:t>
-      </w:r>
-      <w:proofErr w:type="gramStart"/>
-      <w:r>
-        <w:t>combine.RData</w:t>
-      </w:r>
-      <w:proofErr w:type="gramEnd"/>
+        <w:t>aaot550_combine.RData</w:t>
+      </w:r>
     </w:p>
     <w:p>
       <w:pPr>
@@ -5196,13 +4417,8 @@
         <w:ind w:firstLineChars="0"/>
       </w:pPr>
       <w:r>
-        <w:t>aaot550_combine_</w:t>
-      </w:r>
-      <w:proofErr w:type="gramStart"/>
-      <w:r>
-        <w:t>ori.RData</w:t>
-      </w:r>
-      <w:proofErr w:type="gramEnd"/>
+        <w:t>aaot550_combine_ori.RData</w:t>
+      </w:r>
     </w:p>
     <w:p>
       <w:pPr>
@@ -5214,13 +4430,8 @@
         <w:ind w:firstLineChars="0"/>
       </w:pPr>
       <w:r>
-        <w:t>aaot550_combine_</w:t>
-      </w:r>
-      <w:proofErr w:type="gramStart"/>
-      <w:r>
-        <w:t>gap.RData</w:t>
-      </w:r>
-      <w:proofErr w:type="gramEnd"/>
+        <w:t>aaot550_combine_gap.RData</w:t>
+      </w:r>
     </w:p>
     <w:p>
       <w:pPr>
@@ -5232,13 +4443,8 @@
         <w:ind w:firstLineChars="0"/>
       </w:pPr>
       <w:r>
-        <w:t>taot550_</w:t>
-      </w:r>
-      <w:proofErr w:type="gramStart"/>
-      <w:r>
-        <w:t>combine.RData</w:t>
-      </w:r>
-      <w:proofErr w:type="gramEnd"/>
+        <w:t>taot550_combine.RData</w:t>
+      </w:r>
     </w:p>
     <w:p>
       <w:pPr>
@@ -5251,13 +4457,8 @@
       </w:pPr>
       <w:r>
         <w:lastRenderedPageBreak/>
-        <w:t>taot550_combine_</w:t>
-      </w:r>
-      <w:proofErr w:type="gramStart"/>
-      <w:r>
-        <w:t>ori.RData</w:t>
-      </w:r>
-      <w:proofErr w:type="gramEnd"/>
+        <w:t>taot550_combine_ori.RData</w:t>
+      </w:r>
     </w:p>
     <w:p>
       <w:pPr>
@@ -5269,13 +4470,8 @@
         <w:ind w:firstLineChars="0"/>
       </w:pPr>
       <w:r>
-        <w:t>taot550_combine_</w:t>
-      </w:r>
-      <w:proofErr w:type="gramStart"/>
-      <w:r>
-        <w:t>gap.RData</w:t>
-      </w:r>
-      <w:proofErr w:type="gramEnd"/>
+        <w:t>taot550_combine_gap.RData</w:t>
+      </w:r>
     </w:p>
     <w:p>
       <w:pPr>
@@ -5411,16 +4607,8 @@
         <w:rPr>
           <w:b/>
         </w:rPr>
-        <w:t>pm25_combine_</w:t>
-      </w:r>
-      <w:proofErr w:type="gramStart"/>
-      <w:r>
-        <w:rPr>
-          <w:b/>
-        </w:rPr>
-        <w:t>plot.RData</w:t>
-      </w:r>
-      <w:proofErr w:type="gramEnd"/>
+        <w:t>pm25_combine_plot.RData</w:t>
+      </w:r>
     </w:p>
     <w:p>
       <w:pPr>
@@ -5438,16 +4626,8 @@
         <w:rPr>
           <w:b/>
         </w:rPr>
-        <w:t>pm25_combine_plot_</w:t>
-      </w:r>
-      <w:proofErr w:type="gramStart"/>
-      <w:r>
-        <w:rPr>
-          <w:b/>
-        </w:rPr>
-        <w:t>spring.RData</w:t>
-      </w:r>
-      <w:proofErr w:type="gramEnd"/>
+        <w:t>pm25_combine_plot_spring.RData</w:t>
+      </w:r>
     </w:p>
     <w:p>
       <w:pPr>
@@ -5465,16 +4645,8 @@
         <w:rPr>
           <w:b/>
         </w:rPr>
-        <w:t>pm25_combine_plot_</w:t>
-      </w:r>
-      <w:proofErr w:type="gramStart"/>
-      <w:r>
-        <w:rPr>
-          <w:b/>
-        </w:rPr>
-        <w:t>summer.RData</w:t>
-      </w:r>
-      <w:proofErr w:type="gramEnd"/>
+        <w:t>pm25_combine_plot_summer.RData</w:t>
+      </w:r>
     </w:p>
     <w:p>
       <w:pPr>
@@ -5492,16 +4664,8 @@
         <w:rPr>
           <w:b/>
         </w:rPr>
-        <w:t>pm25_combine_plot_</w:t>
-      </w:r>
-      <w:proofErr w:type="gramStart"/>
-      <w:r>
-        <w:rPr>
-          <w:b/>
-        </w:rPr>
-        <w:t>fall.RData</w:t>
-      </w:r>
-      <w:proofErr w:type="gramEnd"/>
+        <w:t>pm25_combine_plot_fall.RData</w:t>
+      </w:r>
     </w:p>
     <w:p>
       <w:pPr>
@@ -5519,16 +4683,8 @@
         <w:rPr>
           <w:b/>
         </w:rPr>
-        <w:t>pm25_combine_plot_</w:t>
-      </w:r>
-      <w:proofErr w:type="gramStart"/>
-      <w:r>
-        <w:rPr>
-          <w:b/>
-        </w:rPr>
-        <w:t>winter.RData</w:t>
-      </w:r>
-      <w:proofErr w:type="gramEnd"/>
+        <w:t>pm25_combine_plot_winter.RData</w:t>
+      </w:r>
     </w:p>
     <w:p>
       <w:pPr>
@@ -5644,13 +4800,8 @@
         <w:ind w:firstLineChars="0"/>
       </w:pPr>
       <w:r>
-        <w:t>data/PLOTAOD/</w:t>
-      </w:r>
-      <w:proofErr w:type="spellStart"/>
-      <w:r>
-        <w:t>mi_combine_plot.RData</w:t>
-      </w:r>
-      <w:proofErr w:type="spellEnd"/>
+        <w:t>data/PLOTAOD/mi_combine_plot.RData</w:t>
+      </w:r>
     </w:p>
     <w:p>
       <w:pPr>
@@ -5662,15 +4813,7 @@
         <w:ind w:firstLineChars="0"/>
       </w:pPr>
       <w:r>
-        <w:t>data/PLOTAOD/</w:t>
-      </w:r>
-      <w:proofErr w:type="spellStart"/>
-      <w:r>
-        <w:t>rf_combine_plot.RData</w:t>
-      </w:r>
-      <w:proofErr w:type="spellEnd"/>
-      <w:r>
-        <w:t xml:space="preserve"> </w:t>
+        <w:t xml:space="preserve">data/PLOTAOD/rf_combine_plot.RData </w:t>
       </w:r>
     </w:p>
     <w:p>
@@ -5763,14 +4906,12 @@
           <w:b/>
         </w:rPr>
       </w:pPr>
-      <w:proofErr w:type="spellStart"/>
       <w:r>
         <w:rPr>
           <w:b/>
         </w:rPr>
         <w:t>SummaryStat</w:t>
       </w:r>
-      <w:proofErr w:type="spellEnd"/>
     </w:p>
     <w:p>
       <w:pPr>
@@ -5784,7 +4925,6 @@
           <w:b/>
         </w:rPr>
       </w:pPr>
-      <w:proofErr w:type="spellStart"/>
       <w:r>
         <w:rPr>
           <w:b/>
@@ -5792,7 +4932,6 @@
         <w:lastRenderedPageBreak/>
         <w:t>Missing_AOD_CSV</w:t>
       </w:r>
-      <w:proofErr w:type="spellEnd"/>
     </w:p>
     <w:p>
       <w:pPr>
@@ -5829,13 +4968,8 @@
         <w:ind w:firstLineChars="0"/>
       </w:pPr>
       <w:r>
-        <w:t xml:space="preserve">Main: </w:t>
-      </w:r>
-      <w:proofErr w:type="spellStart"/>
-      <w:r>
-        <w:t>missing_aod.m</w:t>
-      </w:r>
-      <w:proofErr w:type="spellEnd"/>
+        <w:t>Main: missing_aod.m</w:t>
+      </w:r>
     </w:p>
     <w:p>
       <w:pPr>
@@ -5860,15 +4994,7 @@
         <w:ind w:firstLineChars="0"/>
       </w:pPr>
       <w:r>
-        <w:t>Output: /home/jbi6/aura/</w:t>
-      </w:r>
-      <w:proofErr w:type="spellStart"/>
-      <w:r>
-        <w:t>NYS_MAIAC_CSV_Validation</w:t>
-      </w:r>
-      <w:proofErr w:type="spellEnd"/>
-      <w:r>
-        <w:t>/</w:t>
+        <w:t>Output: /home/jbi6/aura/NYS_MAIAC_CSV_Validation/</w:t>
       </w:r>
     </w:p>
     <w:p>
@@ -5881,15 +5007,7 @@
         <w:ind w:firstLineChars="0"/>
       </w:pPr>
       <w:r>
-        <w:t xml:space="preserve">Run: </w:t>
-      </w:r>
-      <w:proofErr w:type="spellStart"/>
-      <w:r>
-        <w:t>qsub</w:t>
-      </w:r>
-      <w:proofErr w:type="spellEnd"/>
-      <w:r>
-        <w:t xml:space="preserve"> script (Linux)</w:t>
+        <w:t>Run: qsub script (Linux)</w:t>
       </w:r>
     </w:p>
     <w:p>
@@ -5904,14 +5022,12 @@
           <w:b/>
         </w:rPr>
       </w:pPr>
-      <w:proofErr w:type="spellStart"/>
       <w:r>
         <w:rPr>
           <w:b/>
         </w:rPr>
         <w:t>Missing_AOD</w:t>
       </w:r>
-      <w:proofErr w:type="spellEnd"/>
     </w:p>
     <w:p>
       <w:pPr>
@@ -5925,22 +5041,12 @@
           <w:b/>
         </w:rPr>
       </w:pPr>
-      <w:proofErr w:type="spellStart"/>
-      <w:r>
-        <w:rPr>
-          <w:b/>
-        </w:rPr>
-        <w:t>temporal_</w:t>
-      </w:r>
-      <w:proofErr w:type="gramStart"/>
-      <w:r>
-        <w:rPr>
-          <w:b/>
-        </w:rPr>
-        <w:t>missing.R</w:t>
-      </w:r>
-      <w:proofErr w:type="spellEnd"/>
-      <w:proofErr w:type="gramEnd"/>
+      <w:r>
+        <w:rPr>
+          <w:b/>
+        </w:rPr>
+        <w:t>temporal_missing.R</w:t>
+      </w:r>
     </w:p>
     <w:p>
       <w:pPr>
@@ -5980,15 +5086,7 @@
         <w:ind w:firstLineChars="0"/>
       </w:pPr>
       <w:r>
-        <w:t>Input: /home/jbi6/aura/</w:t>
-      </w:r>
-      <w:proofErr w:type="spellStart"/>
-      <w:r>
-        <w:t>NYS_MAIAC_CSV_Validation</w:t>
-      </w:r>
-      <w:proofErr w:type="spellEnd"/>
-      <w:r>
-        <w:t>/</w:t>
+        <w:t>Input: /home/jbi6/aura/NYS_MAIAC_CSV_Validation/</w:t>
       </w:r>
     </w:p>
     <w:p>
@@ -6016,7 +5114,6 @@
       <w:r>
         <w:t xml:space="preserve">Aqua AOT: </w:t>
       </w:r>
-      <w:proofErr w:type="spellStart"/>
       <w:r>
         <w:rPr>
           <w:b/>
@@ -6035,7 +5132,6 @@
         </w:rPr>
         <w:t>Temporal.RData</w:t>
       </w:r>
-      <w:proofErr w:type="spellEnd"/>
     </w:p>
     <w:p>
       <w:pPr>
@@ -6049,7 +5145,6 @@
       <w:r>
         <w:t xml:space="preserve">Terra AOT: </w:t>
       </w:r>
-      <w:proofErr w:type="spellStart"/>
       <w:r>
         <w:rPr>
           <w:b/>
@@ -6068,7 +5163,6 @@
         </w:rPr>
         <w:t>Temporal.RData</w:t>
       </w:r>
-      <w:proofErr w:type="spellEnd"/>
     </w:p>
     <w:p>
       <w:pPr>
@@ -6104,22 +5198,12 @@
           <w:b/>
         </w:rPr>
       </w:pPr>
-      <w:proofErr w:type="spellStart"/>
-      <w:r>
-        <w:rPr>
-          <w:b/>
-        </w:rPr>
-        <w:t>daily_</w:t>
-      </w:r>
-      <w:proofErr w:type="gramStart"/>
-      <w:r>
-        <w:rPr>
-          <w:b/>
-        </w:rPr>
-        <w:t>missing.R</w:t>
-      </w:r>
-      <w:proofErr w:type="spellEnd"/>
-      <w:proofErr w:type="gramEnd"/>
+      <w:r>
+        <w:rPr>
+          <w:b/>
+        </w:rPr>
+        <w:t>daily_missing.R</w:t>
+      </w:r>
     </w:p>
     <w:p>
       <w:pPr>
@@ -6136,18 +5220,8 @@
       <w:r>
         <w:t xml:space="preserve">the results of </w:t>
       </w:r>
-      <w:proofErr w:type="spellStart"/>
-      <w:r>
-        <w:t>temp_</w:t>
-      </w:r>
-      <w:proofErr w:type="gramStart"/>
-      <w:r>
-        <w:t>missing.R</w:t>
-      </w:r>
-      <w:proofErr w:type="spellEnd"/>
-      <w:proofErr w:type="gramEnd"/>
-      <w:r>
-        <w:t xml:space="preserve">, </w:t>
+      <w:r>
+        <w:t xml:space="preserve">temp_missing.R, </w:t>
       </w:r>
       <w:r>
         <w:t>Calculating</w:t>
@@ -6200,14 +5274,12 @@
           <w:b/>
         </w:rPr>
       </w:pPr>
-      <w:proofErr w:type="spellStart"/>
       <w:r>
         <w:rPr>
           <w:b/>
         </w:rPr>
         <w:t>Daily_Missing.RData</w:t>
       </w:r>
-      <w:proofErr w:type="spellEnd"/>
     </w:p>
     <w:p>
       <w:pPr>
@@ -6234,22 +5306,12 @@
           <w:b/>
         </w:rPr>
       </w:pPr>
-      <w:proofErr w:type="spellStart"/>
-      <w:r>
-        <w:rPr>
-          <w:b/>
-        </w:rPr>
-        <w:t>plot_temporal_</w:t>
-      </w:r>
-      <w:proofErr w:type="gramStart"/>
-      <w:r>
-        <w:rPr>
-          <w:b/>
-        </w:rPr>
-        <w:t>missing.R</w:t>
-      </w:r>
-      <w:proofErr w:type="spellEnd"/>
-      <w:proofErr w:type="gramEnd"/>
+      <w:r>
+        <w:rPr>
+          <w:b/>
+        </w:rPr>
+        <w:t>plot_temporal_missing.R</w:t>
+      </w:r>
     </w:p>
     <w:p>
       <w:pPr>
@@ -6292,14 +5354,12 @@
       <w:r>
         <w:t xml:space="preserve">Aqua AOT: </w:t>
       </w:r>
-      <w:proofErr w:type="spellStart"/>
       <w:r>
         <w:rPr>
           <w:b/>
         </w:rPr>
         <w:t>YYYY_AAOT_Temporal.RData</w:t>
       </w:r>
-      <w:proofErr w:type="spellEnd"/>
     </w:p>
     <w:p>
       <w:pPr>
@@ -6313,14 +5373,12 @@
       <w:r>
         <w:t xml:space="preserve">Terra AOT: </w:t>
       </w:r>
-      <w:proofErr w:type="spellStart"/>
       <w:r>
         <w:rPr>
           <w:b/>
         </w:rPr>
         <w:t>YYYY_TAOT_Temporal.RData</w:t>
       </w:r>
-      <w:proofErr w:type="spellEnd"/>
     </w:p>
     <w:p>
       <w:pPr>
@@ -6335,14 +5393,12 @@
         <w:lastRenderedPageBreak/>
         <w:t xml:space="preserve">Daily missing AOT: </w:t>
       </w:r>
-      <w:proofErr w:type="spellStart"/>
       <w:r>
         <w:rPr>
           <w:b/>
         </w:rPr>
         <w:t>Daily_Missing.RData</w:t>
       </w:r>
-      <w:proofErr w:type="spellEnd"/>
       <w:r>
         <w:rPr>
           <w:b/>
@@ -6362,29 +5418,7 @@
         <w:rPr>
           <w:b/>
         </w:rPr>
-        <w:t xml:space="preserve">(for checking </w:t>
-      </w:r>
-      <w:proofErr w:type="spellStart"/>
-      <w:r>
-        <w:rPr>
-          <w:b/>
-        </w:rPr>
-        <w:t>temp_</w:t>
-      </w:r>
-      <w:proofErr w:type="gramStart"/>
-      <w:r>
-        <w:rPr>
-          <w:b/>
-        </w:rPr>
-        <w:t>missing.R</w:t>
-      </w:r>
-      <w:proofErr w:type="spellEnd"/>
-      <w:proofErr w:type="gramEnd"/>
-      <w:r>
-        <w:rPr>
-          <w:b/>
-        </w:rPr>
-        <w:t>)</w:t>
+        <w:t>(for checking temp_missing.R)</w:t>
       </w:r>
     </w:p>
     <w:p/>
@@ -6403,7 +5437,6 @@
           <w:highlight w:val="yellow"/>
         </w:rPr>
       </w:pPr>
-      <w:proofErr w:type="spellStart"/>
       <w:r>
         <w:rPr>
           <w:b/>
@@ -6411,7 +5444,6 @@
         </w:rPr>
         <w:t>CaseStudies</w:t>
       </w:r>
-      <w:proofErr w:type="spellEnd"/>
     </w:p>
     <w:p>
       <w:pPr>
@@ -6425,14 +5457,12 @@
           <w:b/>
         </w:rPr>
       </w:pPr>
-      <w:proofErr w:type="spellStart"/>
       <w:r>
         <w:rPr>
           <w:b/>
         </w:rPr>
         <w:t>CloudOnlyAOD</w:t>
       </w:r>
-      <w:proofErr w:type="spellEnd"/>
     </w:p>
     <w:p>
       <w:pPr>
@@ -6446,16 +5476,12 @@
           <w:b/>
         </w:rPr>
       </w:pPr>
-      <w:proofErr w:type="spellStart"/>
-      <w:proofErr w:type="gramStart"/>
       <w:r>
         <w:rPr>
           <w:b/>
         </w:rPr>
         <w:t>rf.R</w:t>
       </w:r>
-      <w:proofErr w:type="spellEnd"/>
-      <w:proofErr w:type="gramEnd"/>
     </w:p>
     <w:p>
       <w:pPr>
@@ -6473,15 +5499,7 @@
         <w:t>Only</w:t>
       </w:r>
       <w:r>
-        <w:t xml:space="preserve"> using cloud parameter (</w:t>
-      </w:r>
-      <w:proofErr w:type="spellStart"/>
-      <w:r>
-        <w:t>cloud_frac_day</w:t>
-      </w:r>
-      <w:proofErr w:type="spellEnd"/>
-      <w:r>
-        <w:t>)</w:t>
+        <w:t xml:space="preserve"> using cloud parameter (cloud_frac_day)</w:t>
       </w:r>
       <w:r>
         <w:t xml:space="preserve"> to fill the missing AOD</w:t>
@@ -6541,22 +5559,12 @@
           <w:b/>
         </w:rPr>
       </w:pPr>
-      <w:proofErr w:type="spellStart"/>
-      <w:r>
-        <w:rPr>
-          <w:b/>
-        </w:rPr>
-        <w:t>YYYYDOY_</w:t>
-      </w:r>
-      <w:proofErr w:type="gramStart"/>
-      <w:r>
-        <w:rPr>
-          <w:b/>
-        </w:rPr>
-        <w:t>RF.RData</w:t>
-      </w:r>
-      <w:proofErr w:type="spellEnd"/>
-      <w:proofErr w:type="gramEnd"/>
+      <w:r>
+        <w:rPr>
+          <w:b/>
+        </w:rPr>
+        <w:t>YYYYDOY_RF.RData</w:t>
+      </w:r>
     </w:p>
     <w:p>
       <w:pPr>
@@ -6567,40 +5575,14 @@
         </w:numPr>
         <w:ind w:firstLineChars="0"/>
       </w:pPr>
-      <w:proofErr w:type="spellStart"/>
       <w:r>
         <w:rPr>
           <w:b/>
         </w:rPr>
         <w:t>YYYYDOY_RF_MODELPERF.RData</w:t>
       </w:r>
-      <w:proofErr w:type="spellEnd"/>
-      <w:r>
-        <w:t xml:space="preserve"> (Model </w:t>
-      </w:r>
-      <w:proofErr w:type="spellStart"/>
-      <w:r>
-        <w:t>Performace</w:t>
-      </w:r>
-      <w:proofErr w:type="spellEnd"/>
-      <w:r>
-        <w:t xml:space="preserve">: including </w:t>
-      </w:r>
-      <w:proofErr w:type="spellStart"/>
-      <w:r>
-        <w:t>rsq</w:t>
-      </w:r>
-      <w:proofErr w:type="spellEnd"/>
-      <w:r>
-        <w:t xml:space="preserve">, </w:t>
-      </w:r>
-      <w:proofErr w:type="spellStart"/>
-      <w:r>
-        <w:t>mse</w:t>
-      </w:r>
-      <w:proofErr w:type="spellEnd"/>
-      <w:r>
-        <w:t>, and variable importance measures)</w:t>
+      <w:r>
+        <w:t xml:space="preserve"> (Model Performace: including rsq, mse, and variable importance measures)</w:t>
       </w:r>
     </w:p>
     <w:p>
@@ -6628,7 +5610,6 @@
           <w:b/>
         </w:rPr>
       </w:pPr>
-      <w:proofErr w:type="spellStart"/>
       <w:r>
         <w:rPr>
           <w:b/>
@@ -6639,17 +5620,8 @@
         <w:rPr>
           <w:b/>
         </w:rPr>
-        <w:t>f_</w:t>
-      </w:r>
-      <w:proofErr w:type="gramStart"/>
-      <w:r>
-        <w:rPr>
-          <w:b/>
-        </w:rPr>
-        <w:t>perform.R</w:t>
-      </w:r>
-      <w:proofErr w:type="spellEnd"/>
-      <w:proofErr w:type="gramEnd"/>
+        <w:t>f_perform.R</w:t>
+      </w:r>
     </w:p>
     <w:p>
       <w:pPr>
@@ -6715,16 +5687,8 @@
         <w:rPr>
           <w:b/>
         </w:rPr>
-        <w:t>YYYY/</w:t>
-      </w:r>
-      <w:proofErr w:type="spellStart"/>
-      <w:r>
-        <w:rPr>
-          <w:b/>
-        </w:rPr>
-        <w:t>model_perform.RData</w:t>
-      </w:r>
-      <w:proofErr w:type="spellEnd"/>
+        <w:t>YYYY/model_perform.RData</w:t>
+      </w:r>
     </w:p>
     <w:p>
       <w:pPr>
@@ -6751,22 +5715,12 @@
           <w:b/>
         </w:rPr>
       </w:pPr>
-      <w:proofErr w:type="spellStart"/>
-      <w:r>
-        <w:rPr>
-          <w:b/>
-        </w:rPr>
-        <w:t>rf_perform_</w:t>
-      </w:r>
-      <w:proofErr w:type="gramStart"/>
-      <w:r>
-        <w:rPr>
-          <w:b/>
-        </w:rPr>
-        <w:t>stat.R</w:t>
-      </w:r>
-      <w:proofErr w:type="spellEnd"/>
-      <w:proofErr w:type="gramEnd"/>
+      <w:r>
+        <w:rPr>
+          <w:b/>
+        </w:rPr>
+        <w:t>rf_perform_stat.R</w:t>
+      </w:r>
     </w:p>
     <w:p>
       <w:pPr>
@@ -6798,21 +5752,8 @@
         <w:ind w:firstLineChars="0"/>
       </w:pPr>
       <w:r>
-        <w:t>Input: data/</w:t>
-      </w:r>
-      <w:proofErr w:type="spellStart"/>
-      <w:r>
-        <w:t>Model_Perform</w:t>
-      </w:r>
-      <w:proofErr w:type="spellEnd"/>
-      <w:r>
-        <w:t>/</w:t>
-      </w:r>
-      <w:proofErr w:type="spellStart"/>
-      <w:r>
-        <w:t>model_perform.RData</w:t>
-      </w:r>
-      <w:proofErr w:type="spellEnd"/>
+        <w:t>Input: data/Model_Perform/model_perform.RData</w:t>
+      </w:r>
     </w:p>
     <w:p>
       <w:pPr>
@@ -6837,18 +5778,8 @@
         <w:ind w:firstLineChars="0"/>
       </w:pPr>
       <w:r>
-        <w:t xml:space="preserve">Run: in local folder, run </w:t>
-      </w:r>
-      <w:proofErr w:type="spellStart"/>
-      <w:r>
-        <w:t>rf_perform_</w:t>
-      </w:r>
-      <w:proofErr w:type="gramStart"/>
-      <w:r>
-        <w:t>stat.R</w:t>
-      </w:r>
-      <w:proofErr w:type="spellEnd"/>
-      <w:proofErr w:type="gramEnd"/>
+        <w:t>Run: in local folder, run rf_perform_stat.R</w:t>
+      </w:r>
     </w:p>
     <w:p>
       <w:pPr>
@@ -6885,13 +5816,8 @@
         <w:t>gap-filled cloud-only</w:t>
       </w:r>
       <w:r>
-        <w:t xml:space="preserve"> and </w:t>
-      </w:r>
-      <w:proofErr w:type="spellStart"/>
-      <w:r>
-        <w:t>cloud+snow</w:t>
-      </w:r>
-      <w:proofErr w:type="spellEnd"/>
+        <w:t xml:space="preserve"> and cloud+snow</w:t>
+      </w:r>
       <w:r>
         <w:t xml:space="preserve"> </w:t>
       </w:r>
@@ -6952,13 +5878,8 @@
         </w:numPr>
         <w:ind w:firstLineChars="0"/>
       </w:pPr>
-      <w:proofErr w:type="spellStart"/>
-      <w:r>
-        <w:t>Cloud+snow</w:t>
-      </w:r>
-      <w:proofErr w:type="spellEnd"/>
-      <w:r>
-        <w:t xml:space="preserve">: </w:t>
+      <w:r>
+        <w:t xml:space="preserve">Cloud+snow: </w:t>
       </w:r>
     </w:p>
     <w:p>
@@ -6995,63 +5916,23 @@
         </w:numPr>
         <w:ind w:firstLineChars="0"/>
       </w:pPr>
-      <w:proofErr w:type="spellStart"/>
-      <w:r>
-        <w:rPr>
-          <w:b/>
-        </w:rPr>
-        <w:t>xaotddd_combine</w:t>
-      </w:r>
-      <w:proofErr w:type="spellEnd"/>
-      <w:r>
-        <w:rPr>
-          <w:b/>
-        </w:rPr>
-        <w:t>_[</w:t>
-      </w:r>
-      <w:proofErr w:type="spellStart"/>
-      <w:r>
-        <w:rPr>
-          <w:b/>
-        </w:rPr>
-        <w:t>cloudonly</w:t>
-      </w:r>
-      <w:proofErr w:type="spellEnd"/>
-      <w:r>
-        <w:rPr>
-          <w:b/>
-        </w:rPr>
-        <w:t>/</w:t>
-      </w:r>
-      <w:proofErr w:type="spellStart"/>
-      <w:r>
-        <w:rPr>
-          <w:b/>
-        </w:rPr>
-        <w:t>cloudsnow</w:t>
-      </w:r>
-      <w:proofErr w:type="spellEnd"/>
-      <w:proofErr w:type="gramStart"/>
-      <w:r>
-        <w:rPr>
-          <w:b/>
-        </w:rPr>
-        <w:t>].</w:t>
-      </w:r>
-      <w:proofErr w:type="spellStart"/>
-      <w:r>
-        <w:rPr>
-          <w:b/>
-        </w:rPr>
-        <w:t>RData</w:t>
-      </w:r>
-      <w:proofErr w:type="spellEnd"/>
-      <w:proofErr w:type="gramEnd"/>
-      <w:r>
-        <w:rPr>
-          <w:b/>
-        </w:rPr>
-        <w:t xml:space="preserve"> (X is AOT type; DDD is wavelength)</w:t>
+      <w:r>
+        <w:rPr>
+          <w:b/>
+        </w:rPr>
+        <w:t>xaotddd_combine_[</w:t>
+      </w:r>
+      <w:r>
+        <w:rPr>
+          <w:b/>
+        </w:rPr>
+        <w:t>cloudonly/cloudsnow</w:t>
+      </w:r>
+      <w:r>
+        <w:rPr>
+          <w:b/>
+        </w:rPr>
+        <w:t>].RData (X is AOT type; DDD is wavelength)</w:t>
       </w:r>
     </w:p>
     <w:p>
@@ -7099,29 +5980,13 @@
         <w:t xml:space="preserve">Plotting spatial distributions of </w:t>
       </w:r>
       <w:r>
-        <w:t xml:space="preserve">cloud-only and </w:t>
-      </w:r>
-      <w:proofErr w:type="spellStart"/>
-      <w:r>
-        <w:t>cloud+snow</w:t>
-      </w:r>
-      <w:proofErr w:type="spellEnd"/>
-      <w:r>
-        <w:t xml:space="preserve"> gap-filled</w:t>
+        <w:t>cloud-only and cloud+snow gap-filled</w:t>
       </w:r>
       <w:r>
         <w:t xml:space="preserve"> AOD; Do the summary statistics of </w:t>
       </w:r>
       <w:r>
-        <w:t xml:space="preserve">cloud-only and </w:t>
-      </w:r>
-      <w:proofErr w:type="spellStart"/>
-      <w:r>
-        <w:t>cloud+snow</w:t>
-      </w:r>
-      <w:proofErr w:type="spellEnd"/>
-      <w:r>
-        <w:t xml:space="preserve"> gap-filled </w:t>
+        <w:t xml:space="preserve">cloud-only and cloud+snow gap-filled </w:t>
       </w:r>
       <w:r>
         <w:t>AOD</w:t>
@@ -7159,16 +6024,8 @@
         <w:rPr>
           <w:b/>
         </w:rPr>
-        <w:t>aaot550_combine_</w:t>
-      </w:r>
-      <w:proofErr w:type="gramStart"/>
-      <w:r>
-        <w:rPr>
-          <w:b/>
-        </w:rPr>
-        <w:t>cloudonly.RData</w:t>
-      </w:r>
-      <w:proofErr w:type="gramEnd"/>
+        <w:t>aaot550_combine_cloudonly.RData</w:t>
+      </w:r>
     </w:p>
     <w:p>
       <w:pPr>
@@ -7186,16 +6043,8 @@
         <w:rPr>
           <w:b/>
         </w:rPr>
-        <w:t>aaot550_combine_</w:t>
-      </w:r>
-      <w:proofErr w:type="gramStart"/>
-      <w:r>
-        <w:rPr>
-          <w:b/>
-        </w:rPr>
-        <w:t>cloudsnow.RData</w:t>
-      </w:r>
-      <w:proofErr w:type="gramEnd"/>
+        <w:t>aaot550_combine_cloudsnow.RData</w:t>
+      </w:r>
     </w:p>
     <w:p>
       <w:pPr>
@@ -7213,16 +6062,8 @@
         <w:rPr>
           <w:b/>
         </w:rPr>
-        <w:t>taot550_combine_</w:t>
-      </w:r>
-      <w:proofErr w:type="gramStart"/>
-      <w:r>
-        <w:rPr>
-          <w:b/>
-        </w:rPr>
-        <w:t>cloudonly.RData</w:t>
-      </w:r>
-      <w:proofErr w:type="gramEnd"/>
+        <w:t>taot550_combine_cloudonly.RData</w:t>
+      </w:r>
     </w:p>
     <w:p>
       <w:pPr>
@@ -7240,16 +6081,8 @@
         <w:rPr>
           <w:b/>
         </w:rPr>
-        <w:t>taot550_combine_</w:t>
-      </w:r>
-      <w:proofErr w:type="gramStart"/>
-      <w:r>
-        <w:rPr>
-          <w:b/>
-        </w:rPr>
-        <w:t>cloudsnow.RData</w:t>
-      </w:r>
-      <w:proofErr w:type="gramEnd"/>
+        <w:t>taot550_combine_cloudsnow.RData</w:t>
+      </w:r>
     </w:p>
     <w:p>
       <w:pPr>
@@ -7295,14 +6128,12 @@
           <w:b/>
         </w:rPr>
       </w:pPr>
-      <w:proofErr w:type="spellStart"/>
       <w:r>
         <w:rPr>
           <w:b/>
         </w:rPr>
         <w:t>WildFire</w:t>
       </w:r>
-      <w:proofErr w:type="spellEnd"/>
     </w:p>
     <w:p>
       <w:pPr>
@@ -7316,16 +6147,12 @@
           <w:b/>
         </w:rPr>
       </w:pPr>
-      <w:proofErr w:type="spellStart"/>
-      <w:proofErr w:type="gramStart"/>
       <w:r>
         <w:rPr>
           <w:b/>
         </w:rPr>
         <w:t>fire.R</w:t>
       </w:r>
-      <w:proofErr w:type="spellEnd"/>
-      <w:proofErr w:type="gramEnd"/>
     </w:p>
     <w:p>
       <w:pPr>
@@ -7411,23 +6238,7 @@
         <w:t xml:space="preserve">Output: </w:t>
       </w:r>
       <w:r>
-        <w:t>'/home/jbi6/terra/MAIAC_GRID_OUTPUT/</w:t>
-      </w:r>
-      <w:proofErr w:type="spellStart"/>
-      <w:r>
-        <w:t>CaseStudies</w:t>
-      </w:r>
-      <w:proofErr w:type="spellEnd"/>
-      <w:r>
-        <w:t>/</w:t>
-      </w:r>
-      <w:proofErr w:type="spellStart"/>
-      <w:r>
-        <w:t>WildFire</w:t>
-      </w:r>
-      <w:proofErr w:type="spellEnd"/>
-      <w:r>
-        <w:t>/'</w:t>
+        <w:t>'/home/jbi6/terra/MAIAC_GRID_OUTPUT/CaseStudies/WildFire/'</w:t>
       </w:r>
     </w:p>
     <w:p>
@@ -7446,16 +6257,8 @@
         <w:rPr>
           <w:b/>
         </w:rPr>
-        <w:t>pm25_</w:t>
-      </w:r>
-      <w:proofErr w:type="gramStart"/>
-      <w:r>
-        <w:rPr>
-          <w:b/>
-        </w:rPr>
-        <w:t>fire.RData</w:t>
-      </w:r>
-      <w:proofErr w:type="gramEnd"/>
+        <w:t>pm25_fire.RData</w:t>
+      </w:r>
     </w:p>
     <w:p>
       <w:pPr>
@@ -7469,22 +6272,12 @@
           <w:b/>
         </w:rPr>
       </w:pPr>
-      <w:proofErr w:type="spellStart"/>
-      <w:r>
-        <w:rPr>
-          <w:b/>
-        </w:rPr>
-        <w:t>aaot_</w:t>
-      </w:r>
-      <w:proofErr w:type="gramStart"/>
-      <w:r>
-        <w:rPr>
-          <w:b/>
-        </w:rPr>
-        <w:t>fire.RData</w:t>
-      </w:r>
-      <w:proofErr w:type="spellEnd"/>
-      <w:proofErr w:type="gramEnd"/>
+      <w:r>
+        <w:rPr>
+          <w:b/>
+        </w:rPr>
+        <w:t>aaot_fire.RData</w:t>
+      </w:r>
     </w:p>
     <w:p>
       <w:pPr>
@@ -7498,22 +6291,12 @@
           <w:b/>
         </w:rPr>
       </w:pPr>
-      <w:proofErr w:type="spellStart"/>
-      <w:r>
-        <w:rPr>
-          <w:b/>
-        </w:rPr>
-        <w:t>taot_</w:t>
-      </w:r>
-      <w:proofErr w:type="gramStart"/>
-      <w:r>
-        <w:rPr>
-          <w:b/>
-        </w:rPr>
-        <w:t>fire.RData</w:t>
-      </w:r>
-      <w:proofErr w:type="spellEnd"/>
-      <w:proofErr w:type="gramEnd"/>
+      <w:r>
+        <w:rPr>
+          <w:b/>
+        </w:rPr>
+        <w:t>taot_fire.RData</w:t>
+      </w:r>
     </w:p>
     <w:p>
       <w:pPr>
@@ -7541,7 +6324,6 @@
           <w:b/>
         </w:rPr>
       </w:pPr>
-      <w:proofErr w:type="spellStart"/>
       <w:r>
         <w:rPr>
           <w:rFonts w:hint="eastAsia"/>
@@ -7549,7 +6331,6 @@
         </w:rPr>
         <w:t>SnowMax</w:t>
       </w:r>
-      <w:proofErr w:type="spellEnd"/>
     </w:p>
     <w:p>
       <w:pPr>
@@ -7586,15 +6367,8 @@
         <w:ind w:firstLineChars="0"/>
       </w:pPr>
       <w:r>
-        <w:t xml:space="preserve">Main: </w:t>
-      </w:r>
-      <w:proofErr w:type="spellStart"/>
-      <w:proofErr w:type="gramStart"/>
-      <w:r>
-        <w:t>snowmax.R</w:t>
-      </w:r>
-      <w:proofErr w:type="spellEnd"/>
-      <w:proofErr w:type="gramEnd"/>
+        <w:t>Main: snowmax.R</w:t>
+      </w:r>
     </w:p>
     <w:p>
       <w:pPr>
@@ -7638,37 +6412,14 @@
         <w:ind w:firstLineChars="0"/>
       </w:pPr>
       <w:r>
-        <w:t>2015DDD_RF</w:t>
-      </w:r>
-      <w:proofErr w:type="gramStart"/>
-      <w:r>
-        <w:t>_(</w:t>
-      </w:r>
-      <w:proofErr w:type="spellStart"/>
-      <w:proofErr w:type="gramEnd"/>
-      <w:r>
-        <w:t>CldOnly</w:t>
-      </w:r>
-      <w:proofErr w:type="spellEnd"/>
-      <w:r>
-        <w:t xml:space="preserve"> or </w:t>
-      </w:r>
-      <w:proofErr w:type="spellStart"/>
-      <w:r>
-        <w:t>CldSnw</w:t>
-      </w:r>
-      <w:proofErr w:type="spellEnd"/>
-      <w:r>
-        <w:t>).</w:t>
-      </w:r>
-      <w:proofErr w:type="spellStart"/>
+        <w:t>2015DDD_RF_(CldOnly or CldSnw).</w:t>
+      </w:r>
       <w:r>
         <w:rPr>
           <w:rFonts w:hint="eastAsia"/>
         </w:rPr>
         <w:t>RData</w:t>
       </w:r>
-      <w:proofErr w:type="spellEnd"/>
     </w:p>
     <w:p>
       <w:pPr>
@@ -7680,34 +6431,8 @@
         <w:ind w:firstLineChars="0"/>
       </w:pPr>
       <w:r>
-        <w:t>2015DDD_RF_MODELPERF</w:t>
-      </w:r>
-      <w:proofErr w:type="gramStart"/>
-      <w:r>
-        <w:t>_(</w:t>
-      </w:r>
-      <w:proofErr w:type="spellStart"/>
-      <w:proofErr w:type="gramEnd"/>
-      <w:r>
-        <w:t>CldOnly</w:t>
-      </w:r>
-      <w:proofErr w:type="spellEnd"/>
-      <w:r>
-        <w:t xml:space="preserve"> or </w:t>
-      </w:r>
-      <w:proofErr w:type="spellStart"/>
-      <w:r>
-        <w:t>CldSnw</w:t>
-      </w:r>
-      <w:proofErr w:type="spellEnd"/>
-      <w:r>
-        <w:t>).</w:t>
-      </w:r>
-      <w:proofErr w:type="spellStart"/>
-      <w:r>
-        <w:t>RData</w:t>
-      </w:r>
-      <w:proofErr w:type="spellEnd"/>
+        <w:t>2015DDD_RF_MODELPERF_(CldOnly or CldSnw).RData</w:t>
+      </w:r>
     </w:p>
     <w:p>
       <w:pPr>
@@ -7745,23 +6470,10 @@
         <w:ind w:firstLineChars="0"/>
       </w:pPr>
       <w:r>
-        <w:t>RF/data/</w:t>
-      </w:r>
-      <w:proofErr w:type="spellStart"/>
-      <w:r>
-        <w:t>model_perform.RData</w:t>
-      </w:r>
-      <w:proofErr w:type="spellEnd"/>
-      <w:r>
-        <w:t xml:space="preserve"> (</w:t>
-      </w:r>
-      <w:proofErr w:type="spellStart"/>
-      <w:r>
-        <w:t>CldSnw</w:t>
-      </w:r>
-      <w:proofErr w:type="spellEnd"/>
-      <w:r>
-        <w:t xml:space="preserve"> Model P</w:t>
+        <w:t>RF/data/model_perform.RData</w:t>
+      </w:r>
+      <w:r>
+        <w:t xml:space="preserve"> (CldSnw Model P</w:t>
       </w:r>
       <w:r>
         <w:rPr>
@@ -7782,45 +6494,11 @@
         </w:numPr>
         <w:ind w:firstLineChars="0"/>
       </w:pPr>
-      <w:proofErr w:type="spellStart"/>
-      <w:r>
-        <w:t>CaseStudies</w:t>
-      </w:r>
-      <w:proofErr w:type="spellEnd"/>
-      <w:r>
-        <w:t>/</w:t>
-      </w:r>
-      <w:proofErr w:type="spellStart"/>
-      <w:r>
-        <w:t>CloudOnlyAOD</w:t>
-      </w:r>
-      <w:proofErr w:type="spellEnd"/>
-      <w:r>
-        <w:t>/data/</w:t>
-      </w:r>
-      <w:proofErr w:type="spellStart"/>
-      <w:r>
-        <w:t>Model_Perform</w:t>
-      </w:r>
-      <w:proofErr w:type="spellEnd"/>
-      <w:r>
-        <w:t>/</w:t>
-      </w:r>
-      <w:proofErr w:type="spellStart"/>
-      <w:r>
-        <w:t>model_perform.RData</w:t>
-      </w:r>
-      <w:proofErr w:type="spellEnd"/>
-      <w:r>
-        <w:t xml:space="preserve"> (</w:t>
-      </w:r>
-      <w:proofErr w:type="spellStart"/>
-      <w:r>
-        <w:t>CldOnly</w:t>
-      </w:r>
-      <w:proofErr w:type="spellEnd"/>
-      <w:r>
-        <w:t xml:space="preserve"> Model P</w:t>
+      <w:r>
+        <w:t>CaseStudies/CloudOnlyAOD/data/Model_Perform/model_perform.RData</w:t>
+      </w:r>
+      <w:r>
+        <w:t xml:space="preserve"> (CldOnly Model P</w:t>
       </w:r>
       <w:r>
         <w:rPr>
@@ -7871,17 +6549,7 @@
         <w:ind w:firstLineChars="0"/>
       </w:pPr>
       <w:r>
-        <w:t xml:space="preserve">Run: in local folder, run </w:t>
-      </w:r>
-      <w:proofErr w:type="spellStart"/>
-      <w:proofErr w:type="gramStart"/>
-      <w:r>
-        <w:t>snowmax.R</w:t>
-      </w:r>
-      <w:proofErr w:type="spellEnd"/>
-      <w:proofErr w:type="gramEnd"/>
-      <w:r>
-        <w:t xml:space="preserve"> </w:t>
+        <w:t xml:space="preserve">Run: in local folder, run snowmax.R </w:t>
       </w:r>
     </w:p>
     <w:p>
@@ -7902,7 +6570,6 @@
           <w:b/>
         </w:rPr>
       </w:pPr>
-      <w:proofErr w:type="spellStart"/>
       <w:r>
         <w:rPr>
           <w:b/>
@@ -7923,19 +6590,10 @@
         </w:rPr>
         <w:t>_AOD</w:t>
       </w:r>
-      <w:proofErr w:type="spellEnd"/>
-    </w:p>
-    <w:p>
-      <w:r>
-        <w:t>Running different types of random forest models, including a) the model without AOD, b) the model with only original AOD, c) the model with only gap-filled AOD, and d) the model with cloud-</w:t>
-      </w:r>
-      <w:proofErr w:type="spellStart"/>
-      <w:r>
-        <w:t>gapfilled</w:t>
-      </w:r>
-      <w:proofErr w:type="spellEnd"/>
-      <w:r>
-        <w:t xml:space="preserve"> AOD</w:t>
+    </w:p>
+    <w:p>
+      <w:r>
+        <w:t>Running different types of random forest models, including a) the model without AOD, b) the model with only original AOD, c) the model with only gap-filled AOD, and d) the model with cloud-gapfilled AOD</w:t>
       </w:r>
     </w:p>
     <w:p>
@@ -7950,14 +6608,12 @@
           <w:b/>
         </w:rPr>
       </w:pPr>
-      <w:proofErr w:type="spellStart"/>
       <w:r>
         <w:rPr>
           <w:b/>
         </w:rPr>
         <w:t>RF_Modeling.R</w:t>
       </w:r>
-      <w:proofErr w:type="spellEnd"/>
     </w:p>
     <w:p>
       <w:pPr>
@@ -8222,8 +6878,6 @@
         <w:pStyle w:val="ListParagraph"/>
         <w:ind w:left="720" w:firstLineChars="0" w:firstLine="0"/>
       </w:pPr>
-      <w:bookmarkStart w:id="0" w:name="_GoBack"/>
-      <w:bookmarkEnd w:id="0"/>
     </w:p>
     <w:p>
       <w:pPr>
@@ -8264,8 +6918,6 @@
           <w:b/>
         </w:rPr>
       </w:pPr>
-      <w:proofErr w:type="spellStart"/>
-      <w:proofErr w:type="gramStart"/>
       <w:r>
         <w:rPr>
           <w:b/>
@@ -8285,8 +6937,6 @@
         </w:rPr>
         <w:t>.R</w:t>
       </w:r>
-      <w:proofErr w:type="spellEnd"/>
-      <w:proofErr w:type="gramEnd"/>
     </w:p>
     <w:p>
       <w:pPr>
@@ -8397,10 +7047,7 @@
         <w:t>/home/jbi6/terra/MAIAC_GRID_OUTPUT/RF</w:t>
       </w:r>
       <w:r>
-        <w:t>/YYYY/</w:t>
-      </w:r>
-      <w:r>
-        <w:t>terra</w:t>
+        <w:t>/YYYY/terra</w:t>
       </w:r>
       <w:r>
         <w:t>550</w:t>

</xml_diff>